<commit_message>
Speedup with Data tables
</commit_message>
<xml_diff>
--- a/Blatt10/speedup.docx
+++ b/Blatt10/speedup.docx
@@ -24,16 +24,28 @@
     <w:p>
       <w:pPr>
         <w:pStyle w:val="berschrift1"/>
+        <w:rPr>
+          <w:lang w:val="en-US"/>
+        </w:rPr>
       </w:pPr>
       <w:r>
+        <w:rPr>
+          <w:lang w:val="en-US"/>
+        </w:rPr>
         <w:t>Weak Scaling</w:t>
       </w:r>
     </w:p>
     <w:p>
       <w:pPr>
         <w:pStyle w:val="berschrift1"/>
+        <w:rPr>
+          <w:lang w:val="en-US"/>
+        </w:rPr>
       </w:pPr>
       <w:r>
+        <w:rPr>
+          <w:lang w:val="en-US"/>
+        </w:rPr>
         <w:t>Speed-up-Graph:</w:t>
       </w:r>
     </w:p>
@@ -61,7 +73,7 @@
                     </pic:cNvPicPr>
                   </pic:nvPicPr>
                   <pic:blipFill>
-                    <a:blip r:embed="rId6">
+                    <a:blip r:embed="rId7">
                       <a:extLst>
                         <a:ext uri="{28A0092B-C50C-407E-A947-70E740481C1C}">
                           <a14:useLocalDpi xmlns:a14="http://schemas.microsoft.com/office/drawing/2010/main" val="0"/>
@@ -203,7 +215,7 @@
                     </pic:cNvPicPr>
                   </pic:nvPicPr>
                   <pic:blipFill>
-                    <a:blip r:embed="rId7">
+                    <a:blip r:embed="rId8">
                       <a:extLst>
                         <a:ext uri="{28A0092B-C50C-407E-A947-70E740481C1C}">
                           <a14:useLocalDpi xmlns:a14="http://schemas.microsoft.com/office/drawing/2010/main" val="0"/>
@@ -267,12 +279,1065 @@
           <w:lang w:eastAsia="de-DE"/>
         </w:rPr>
       </w:pPr>
+    </w:p>
+    <w:p>
+      <w:pPr>
+        <w:pStyle w:val="berschrift2"/>
+        <w:rPr>
+          <w:lang w:eastAsia="de-DE"/>
+        </w:rPr>
+      </w:pPr>
       <w:r>
         <w:rPr>
           <w:lang w:eastAsia="de-DE"/>
         </w:rPr>
-        <w:br w:type="page"/>
+        <w:t>Daten:</w:t>
       </w:r>
+    </w:p>
+    <w:tbl>
+      <w:tblPr>
+        <w:tblStyle w:val="Tabellenraster"/>
+        <w:tblW w:w="0" w:type="auto"/>
+        <w:tblLayout w:type="fixed"/>
+        <w:tblLook w:val="0000" w:firstRow="0" w:lastRow="0" w:firstColumn="0" w:lastColumn="0" w:noHBand="0" w:noVBand="0"/>
+      </w:tblPr>
+      <w:tblGrid>
+        <w:gridCol w:w="1280"/>
+        <w:gridCol w:w="1280"/>
+        <w:gridCol w:w="1280"/>
+        <w:gridCol w:w="1280"/>
+        <w:gridCol w:w="1280"/>
+      </w:tblGrid>
+      <w:tr>
+        <w:trPr>
+          <w:trHeight w:val="288"/>
+        </w:trPr>
+        <w:tc>
+          <w:tcPr>
+            <w:tcW w:w="1280" w:type="dxa"/>
+          </w:tcPr>
+          <w:p>
+            <w:pPr>
+              <w:autoSpaceDE w:val="0"/>
+              <w:autoSpaceDN w:val="0"/>
+              <w:adjustRightInd w:val="0"/>
+              <w:rPr>
+                <w:rFonts w:ascii="Calibri" w:hAnsi="Calibri" w:cs="Calibri"/>
+                <w:color w:val="000000"/>
+              </w:rPr>
+            </w:pPr>
+            <w:r>
+              <w:rPr>
+                <w:rFonts w:ascii="Calibri" w:hAnsi="Calibri" w:cs="Calibri"/>
+                <w:color w:val="000000"/>
+              </w:rPr>
+              <w:t>NPROCS</w:t>
+            </w:r>
+          </w:p>
+        </w:tc>
+        <w:tc>
+          <w:tcPr>
+            <w:tcW w:w="1280" w:type="dxa"/>
+          </w:tcPr>
+          <w:p>
+            <w:pPr>
+              <w:autoSpaceDE w:val="0"/>
+              <w:autoSpaceDN w:val="0"/>
+              <w:adjustRightInd w:val="0"/>
+              <w:rPr>
+                <w:rFonts w:ascii="Calibri" w:hAnsi="Calibri" w:cs="Calibri"/>
+                <w:color w:val="000000"/>
+              </w:rPr>
+            </w:pPr>
+            <w:r>
+              <w:rPr>
+                <w:rFonts w:ascii="Calibri" w:hAnsi="Calibri" w:cs="Calibri"/>
+                <w:color w:val="000000"/>
+              </w:rPr>
+              <w:t>NNODES</w:t>
+            </w:r>
+          </w:p>
+        </w:tc>
+        <w:tc>
+          <w:tcPr>
+            <w:tcW w:w="1280" w:type="dxa"/>
+          </w:tcPr>
+          <w:p>
+            <w:pPr>
+              <w:autoSpaceDE w:val="0"/>
+              <w:autoSpaceDN w:val="0"/>
+              <w:adjustRightInd w:val="0"/>
+              <w:rPr>
+                <w:rFonts w:ascii="Calibri" w:hAnsi="Calibri" w:cs="Calibri"/>
+                <w:color w:val="000000"/>
+              </w:rPr>
+            </w:pPr>
+            <w:r>
+              <w:rPr>
+                <w:rFonts w:ascii="Calibri" w:hAnsi="Calibri" w:cs="Calibri"/>
+                <w:color w:val="000000"/>
+              </w:rPr>
+              <w:t>ILINES</w:t>
+            </w:r>
+          </w:p>
+        </w:tc>
+        <w:tc>
+          <w:tcPr>
+            <w:tcW w:w="1280" w:type="dxa"/>
+          </w:tcPr>
+          <w:p>
+            <w:pPr>
+              <w:autoSpaceDE w:val="0"/>
+              <w:autoSpaceDN w:val="0"/>
+              <w:adjustRightInd w:val="0"/>
+              <w:rPr>
+                <w:rFonts w:ascii="Calibri" w:hAnsi="Calibri" w:cs="Calibri"/>
+                <w:color w:val="000000"/>
+              </w:rPr>
+            </w:pPr>
+            <w:r>
+              <w:rPr>
+                <w:rFonts w:ascii="Calibri" w:hAnsi="Calibri" w:cs="Calibri"/>
+                <w:color w:val="000000"/>
+              </w:rPr>
+              <w:t>TIME</w:t>
+            </w:r>
+          </w:p>
+        </w:tc>
+        <w:tc>
+          <w:tcPr>
+            <w:tcW w:w="1280" w:type="dxa"/>
+          </w:tcPr>
+          <w:p>
+            <w:pPr>
+              <w:autoSpaceDE w:val="0"/>
+              <w:autoSpaceDN w:val="0"/>
+              <w:adjustRightInd w:val="0"/>
+              <w:rPr>
+                <w:rFonts w:ascii="Calibri" w:hAnsi="Calibri" w:cs="Calibri"/>
+                <w:color w:val="000000"/>
+              </w:rPr>
+            </w:pPr>
+            <w:r>
+              <w:rPr>
+                <w:rFonts w:ascii="Calibri" w:hAnsi="Calibri" w:cs="Calibri"/>
+                <w:color w:val="000000"/>
+              </w:rPr>
+              <w:t>SPEEDUP</w:t>
+            </w:r>
+          </w:p>
+        </w:tc>
+      </w:tr>
+      <w:tr>
+        <w:trPr>
+          <w:trHeight w:val="288"/>
+        </w:trPr>
+        <w:tc>
+          <w:tcPr>
+            <w:tcW w:w="1280" w:type="dxa"/>
+          </w:tcPr>
+          <w:p>
+            <w:pPr>
+              <w:autoSpaceDE w:val="0"/>
+              <w:autoSpaceDN w:val="0"/>
+              <w:adjustRightInd w:val="0"/>
+              <w:jc w:val="right"/>
+              <w:rPr>
+                <w:rFonts w:ascii="Calibri" w:hAnsi="Calibri" w:cs="Calibri"/>
+                <w:color w:val="000000"/>
+              </w:rPr>
+            </w:pPr>
+            <w:r>
+              <w:rPr>
+                <w:rFonts w:ascii="Calibri" w:hAnsi="Calibri" w:cs="Calibri"/>
+                <w:color w:val="000000"/>
+              </w:rPr>
+              <w:t>1</w:t>
+            </w:r>
+          </w:p>
+        </w:tc>
+        <w:tc>
+          <w:tcPr>
+            <w:tcW w:w="1280" w:type="dxa"/>
+          </w:tcPr>
+          <w:p>
+            <w:pPr>
+              <w:autoSpaceDE w:val="0"/>
+              <w:autoSpaceDN w:val="0"/>
+              <w:adjustRightInd w:val="0"/>
+              <w:jc w:val="right"/>
+              <w:rPr>
+                <w:rFonts w:ascii="Calibri" w:hAnsi="Calibri" w:cs="Calibri"/>
+                <w:color w:val="000000"/>
+              </w:rPr>
+            </w:pPr>
+            <w:r>
+              <w:rPr>
+                <w:rFonts w:ascii="Calibri" w:hAnsi="Calibri" w:cs="Calibri"/>
+                <w:color w:val="000000"/>
+              </w:rPr>
+              <w:t>1</w:t>
+            </w:r>
+          </w:p>
+        </w:tc>
+        <w:tc>
+          <w:tcPr>
+            <w:tcW w:w="1280" w:type="dxa"/>
+          </w:tcPr>
+          <w:p>
+            <w:pPr>
+              <w:autoSpaceDE w:val="0"/>
+              <w:autoSpaceDN w:val="0"/>
+              <w:adjustRightInd w:val="0"/>
+              <w:jc w:val="right"/>
+              <w:rPr>
+                <w:rFonts w:ascii="Calibri" w:hAnsi="Calibri" w:cs="Calibri"/>
+                <w:color w:val="000000"/>
+              </w:rPr>
+            </w:pPr>
+            <w:r>
+              <w:rPr>
+                <w:rFonts w:ascii="Calibri" w:hAnsi="Calibri" w:cs="Calibri"/>
+                <w:color w:val="000000"/>
+              </w:rPr>
+              <w:t>100</w:t>
+            </w:r>
+          </w:p>
+        </w:tc>
+        <w:tc>
+          <w:tcPr>
+            <w:tcW w:w="1280" w:type="dxa"/>
+          </w:tcPr>
+          <w:p>
+            <w:pPr>
+              <w:autoSpaceDE w:val="0"/>
+              <w:autoSpaceDN w:val="0"/>
+              <w:adjustRightInd w:val="0"/>
+              <w:jc w:val="right"/>
+              <w:rPr>
+                <w:rFonts w:ascii="Calibri" w:hAnsi="Calibri" w:cs="Calibri"/>
+                <w:color w:val="000000"/>
+              </w:rPr>
+            </w:pPr>
+            <w:r>
+              <w:rPr>
+                <w:rFonts w:ascii="Calibri" w:hAnsi="Calibri" w:cs="Calibri"/>
+                <w:color w:val="000000"/>
+              </w:rPr>
+              <w:t>549.936</w:t>
+            </w:r>
+          </w:p>
+        </w:tc>
+        <w:tc>
+          <w:tcPr>
+            <w:tcW w:w="1280" w:type="dxa"/>
+          </w:tcPr>
+          <w:p>
+            <w:pPr>
+              <w:autoSpaceDE w:val="0"/>
+              <w:autoSpaceDN w:val="0"/>
+              <w:adjustRightInd w:val="0"/>
+              <w:jc w:val="right"/>
+              <w:rPr>
+                <w:rFonts w:ascii="Calibri" w:hAnsi="Calibri" w:cs="Calibri"/>
+                <w:color w:val="000000"/>
+              </w:rPr>
+            </w:pPr>
+            <w:r>
+              <w:rPr>
+                <w:rFonts w:ascii="Calibri" w:hAnsi="Calibri" w:cs="Calibri"/>
+                <w:color w:val="000000"/>
+              </w:rPr>
+              <w:t>1</w:t>
+            </w:r>
+            <w:r>
+              <w:rPr>
+                <w:rFonts w:ascii="Calibri" w:hAnsi="Calibri" w:cs="Calibri"/>
+                <w:color w:val="000000"/>
+              </w:rPr>
+              <w:t>.0000</w:t>
+            </w:r>
+          </w:p>
+        </w:tc>
+      </w:tr>
+      <w:tr>
+        <w:trPr>
+          <w:trHeight w:val="288"/>
+        </w:trPr>
+        <w:tc>
+          <w:tcPr>
+            <w:tcW w:w="1280" w:type="dxa"/>
+          </w:tcPr>
+          <w:p>
+            <w:pPr>
+              <w:autoSpaceDE w:val="0"/>
+              <w:autoSpaceDN w:val="0"/>
+              <w:adjustRightInd w:val="0"/>
+              <w:jc w:val="right"/>
+              <w:rPr>
+                <w:rFonts w:ascii="Calibri" w:hAnsi="Calibri" w:cs="Calibri"/>
+                <w:color w:val="000000"/>
+              </w:rPr>
+            </w:pPr>
+            <w:r>
+              <w:rPr>
+                <w:rFonts w:ascii="Calibri" w:hAnsi="Calibri" w:cs="Calibri"/>
+                <w:color w:val="000000"/>
+              </w:rPr>
+              <w:t>2</w:t>
+            </w:r>
+          </w:p>
+        </w:tc>
+        <w:tc>
+          <w:tcPr>
+            <w:tcW w:w="1280" w:type="dxa"/>
+          </w:tcPr>
+          <w:p>
+            <w:pPr>
+              <w:autoSpaceDE w:val="0"/>
+              <w:autoSpaceDN w:val="0"/>
+              <w:adjustRightInd w:val="0"/>
+              <w:jc w:val="right"/>
+              <w:rPr>
+                <w:rFonts w:ascii="Calibri" w:hAnsi="Calibri" w:cs="Calibri"/>
+                <w:color w:val="000000"/>
+              </w:rPr>
+            </w:pPr>
+            <w:r>
+              <w:rPr>
+                <w:rFonts w:ascii="Calibri" w:hAnsi="Calibri" w:cs="Calibri"/>
+                <w:color w:val="000000"/>
+              </w:rPr>
+              <w:t>1</w:t>
+            </w:r>
+          </w:p>
+        </w:tc>
+        <w:tc>
+          <w:tcPr>
+            <w:tcW w:w="1280" w:type="dxa"/>
+          </w:tcPr>
+          <w:p>
+            <w:pPr>
+              <w:autoSpaceDE w:val="0"/>
+              <w:autoSpaceDN w:val="0"/>
+              <w:adjustRightInd w:val="0"/>
+              <w:jc w:val="right"/>
+              <w:rPr>
+                <w:rFonts w:ascii="Calibri" w:hAnsi="Calibri" w:cs="Calibri"/>
+                <w:color w:val="000000"/>
+              </w:rPr>
+            </w:pPr>
+            <w:r>
+              <w:rPr>
+                <w:rFonts w:ascii="Calibri" w:hAnsi="Calibri" w:cs="Calibri"/>
+                <w:color w:val="000000"/>
+              </w:rPr>
+              <w:t>141</w:t>
+            </w:r>
+          </w:p>
+        </w:tc>
+        <w:tc>
+          <w:tcPr>
+            <w:tcW w:w="1280" w:type="dxa"/>
+          </w:tcPr>
+          <w:p>
+            <w:pPr>
+              <w:autoSpaceDE w:val="0"/>
+              <w:autoSpaceDN w:val="0"/>
+              <w:adjustRightInd w:val="0"/>
+              <w:jc w:val="right"/>
+              <w:rPr>
+                <w:rFonts w:ascii="Calibri" w:hAnsi="Calibri" w:cs="Calibri"/>
+                <w:color w:val="000000"/>
+              </w:rPr>
+            </w:pPr>
+            <w:r>
+              <w:rPr>
+                <w:rFonts w:ascii="Calibri" w:hAnsi="Calibri" w:cs="Calibri"/>
+                <w:color w:val="000000"/>
+              </w:rPr>
+              <w:t>542.627</w:t>
+            </w:r>
+          </w:p>
+        </w:tc>
+        <w:tc>
+          <w:tcPr>
+            <w:tcW w:w="1280" w:type="dxa"/>
+          </w:tcPr>
+          <w:p>
+            <w:pPr>
+              <w:autoSpaceDE w:val="0"/>
+              <w:autoSpaceDN w:val="0"/>
+              <w:adjustRightInd w:val="0"/>
+              <w:jc w:val="right"/>
+              <w:rPr>
+                <w:rFonts w:ascii="Calibri" w:hAnsi="Calibri" w:cs="Calibri"/>
+                <w:color w:val="000000"/>
+              </w:rPr>
+            </w:pPr>
+            <w:r>
+              <w:rPr>
+                <w:rFonts w:ascii="Calibri" w:hAnsi="Calibri" w:cs="Calibri"/>
+                <w:color w:val="000000"/>
+              </w:rPr>
+              <w:t>1</w:t>
+            </w:r>
+            <w:r>
+              <w:rPr>
+                <w:rFonts w:ascii="Calibri" w:hAnsi="Calibri" w:cs="Calibri"/>
+                <w:color w:val="000000"/>
+              </w:rPr>
+              <w:t>.</w:t>
+            </w:r>
+            <w:r>
+              <w:rPr>
+                <w:rFonts w:ascii="Calibri" w:hAnsi="Calibri" w:cs="Calibri"/>
+                <w:color w:val="000000"/>
+              </w:rPr>
+              <w:t>0</w:t>
+            </w:r>
+            <w:r>
+              <w:rPr>
+                <w:rFonts w:ascii="Calibri" w:hAnsi="Calibri" w:cs="Calibri"/>
+                <w:color w:val="000000"/>
+              </w:rPr>
+              <w:t>135</w:t>
+            </w:r>
+          </w:p>
+        </w:tc>
+      </w:tr>
+      <w:tr>
+        <w:trPr>
+          <w:trHeight w:val="288"/>
+        </w:trPr>
+        <w:tc>
+          <w:tcPr>
+            <w:tcW w:w="1280" w:type="dxa"/>
+          </w:tcPr>
+          <w:p>
+            <w:pPr>
+              <w:autoSpaceDE w:val="0"/>
+              <w:autoSpaceDN w:val="0"/>
+              <w:adjustRightInd w:val="0"/>
+              <w:jc w:val="right"/>
+              <w:rPr>
+                <w:rFonts w:ascii="Calibri" w:hAnsi="Calibri" w:cs="Calibri"/>
+                <w:color w:val="000000"/>
+              </w:rPr>
+            </w:pPr>
+            <w:r>
+              <w:rPr>
+                <w:rFonts w:ascii="Calibri" w:hAnsi="Calibri" w:cs="Calibri"/>
+                <w:color w:val="000000"/>
+              </w:rPr>
+              <w:t>4</w:t>
+            </w:r>
+          </w:p>
+        </w:tc>
+        <w:tc>
+          <w:tcPr>
+            <w:tcW w:w="1280" w:type="dxa"/>
+          </w:tcPr>
+          <w:p>
+            <w:pPr>
+              <w:autoSpaceDE w:val="0"/>
+              <w:autoSpaceDN w:val="0"/>
+              <w:adjustRightInd w:val="0"/>
+              <w:jc w:val="right"/>
+              <w:rPr>
+                <w:rFonts w:ascii="Calibri" w:hAnsi="Calibri" w:cs="Calibri"/>
+                <w:color w:val="000000"/>
+              </w:rPr>
+            </w:pPr>
+            <w:r>
+              <w:rPr>
+                <w:rFonts w:ascii="Calibri" w:hAnsi="Calibri" w:cs="Calibri"/>
+                <w:color w:val="000000"/>
+              </w:rPr>
+              <w:t>2</w:t>
+            </w:r>
+          </w:p>
+        </w:tc>
+        <w:tc>
+          <w:tcPr>
+            <w:tcW w:w="1280" w:type="dxa"/>
+          </w:tcPr>
+          <w:p>
+            <w:pPr>
+              <w:autoSpaceDE w:val="0"/>
+              <w:autoSpaceDN w:val="0"/>
+              <w:adjustRightInd w:val="0"/>
+              <w:jc w:val="right"/>
+              <w:rPr>
+                <w:rFonts w:ascii="Calibri" w:hAnsi="Calibri" w:cs="Calibri"/>
+                <w:color w:val="000000"/>
+              </w:rPr>
+            </w:pPr>
+            <w:r>
+              <w:rPr>
+                <w:rFonts w:ascii="Calibri" w:hAnsi="Calibri" w:cs="Calibri"/>
+                <w:color w:val="000000"/>
+              </w:rPr>
+              <w:t>200</w:t>
+            </w:r>
+          </w:p>
+        </w:tc>
+        <w:tc>
+          <w:tcPr>
+            <w:tcW w:w="1280" w:type="dxa"/>
+          </w:tcPr>
+          <w:p>
+            <w:pPr>
+              <w:autoSpaceDE w:val="0"/>
+              <w:autoSpaceDN w:val="0"/>
+              <w:adjustRightInd w:val="0"/>
+              <w:jc w:val="right"/>
+              <w:rPr>
+                <w:rFonts w:ascii="Calibri" w:hAnsi="Calibri" w:cs="Calibri"/>
+                <w:color w:val="000000"/>
+              </w:rPr>
+            </w:pPr>
+            <w:r>
+              <w:rPr>
+                <w:rFonts w:ascii="Calibri" w:hAnsi="Calibri" w:cs="Calibri"/>
+                <w:color w:val="000000"/>
+              </w:rPr>
+              <w:t>552.579</w:t>
+            </w:r>
+          </w:p>
+        </w:tc>
+        <w:tc>
+          <w:tcPr>
+            <w:tcW w:w="1280" w:type="dxa"/>
+          </w:tcPr>
+          <w:p>
+            <w:pPr>
+              <w:autoSpaceDE w:val="0"/>
+              <w:autoSpaceDN w:val="0"/>
+              <w:adjustRightInd w:val="0"/>
+              <w:jc w:val="right"/>
+              <w:rPr>
+                <w:rFonts w:ascii="Calibri" w:hAnsi="Calibri" w:cs="Calibri"/>
+                <w:color w:val="000000"/>
+              </w:rPr>
+            </w:pPr>
+            <w:r>
+              <w:rPr>
+                <w:rFonts w:ascii="Calibri" w:hAnsi="Calibri" w:cs="Calibri"/>
+                <w:color w:val="000000"/>
+              </w:rPr>
+              <w:t>0.9952</w:t>
+            </w:r>
+          </w:p>
+        </w:tc>
+      </w:tr>
+      <w:tr>
+        <w:trPr>
+          <w:trHeight w:val="288"/>
+        </w:trPr>
+        <w:tc>
+          <w:tcPr>
+            <w:tcW w:w="1280" w:type="dxa"/>
+          </w:tcPr>
+          <w:p>
+            <w:pPr>
+              <w:autoSpaceDE w:val="0"/>
+              <w:autoSpaceDN w:val="0"/>
+              <w:adjustRightInd w:val="0"/>
+              <w:jc w:val="right"/>
+              <w:rPr>
+                <w:rFonts w:ascii="Calibri" w:hAnsi="Calibri" w:cs="Calibri"/>
+                <w:color w:val="000000"/>
+              </w:rPr>
+            </w:pPr>
+            <w:r>
+              <w:rPr>
+                <w:rFonts w:ascii="Calibri" w:hAnsi="Calibri" w:cs="Calibri"/>
+                <w:color w:val="000000"/>
+              </w:rPr>
+              <w:t>8</w:t>
+            </w:r>
+          </w:p>
+        </w:tc>
+        <w:tc>
+          <w:tcPr>
+            <w:tcW w:w="1280" w:type="dxa"/>
+          </w:tcPr>
+          <w:p>
+            <w:pPr>
+              <w:autoSpaceDE w:val="0"/>
+              <w:autoSpaceDN w:val="0"/>
+              <w:adjustRightInd w:val="0"/>
+              <w:jc w:val="right"/>
+              <w:rPr>
+                <w:rFonts w:ascii="Calibri" w:hAnsi="Calibri" w:cs="Calibri"/>
+                <w:color w:val="000000"/>
+              </w:rPr>
+            </w:pPr>
+            <w:r>
+              <w:rPr>
+                <w:rFonts w:ascii="Calibri" w:hAnsi="Calibri" w:cs="Calibri"/>
+                <w:color w:val="000000"/>
+              </w:rPr>
+              <w:t>4</w:t>
+            </w:r>
+          </w:p>
+        </w:tc>
+        <w:tc>
+          <w:tcPr>
+            <w:tcW w:w="1280" w:type="dxa"/>
+          </w:tcPr>
+          <w:p>
+            <w:pPr>
+              <w:autoSpaceDE w:val="0"/>
+              <w:autoSpaceDN w:val="0"/>
+              <w:adjustRightInd w:val="0"/>
+              <w:jc w:val="right"/>
+              <w:rPr>
+                <w:rFonts w:ascii="Calibri" w:hAnsi="Calibri" w:cs="Calibri"/>
+                <w:color w:val="000000"/>
+              </w:rPr>
+            </w:pPr>
+            <w:r>
+              <w:rPr>
+                <w:rFonts w:ascii="Calibri" w:hAnsi="Calibri" w:cs="Calibri"/>
+                <w:color w:val="000000"/>
+              </w:rPr>
+              <w:t>282</w:t>
+            </w:r>
+          </w:p>
+        </w:tc>
+        <w:tc>
+          <w:tcPr>
+            <w:tcW w:w="1280" w:type="dxa"/>
+          </w:tcPr>
+          <w:p>
+            <w:pPr>
+              <w:autoSpaceDE w:val="0"/>
+              <w:autoSpaceDN w:val="0"/>
+              <w:adjustRightInd w:val="0"/>
+              <w:jc w:val="right"/>
+              <w:rPr>
+                <w:rFonts w:ascii="Calibri" w:hAnsi="Calibri" w:cs="Calibri"/>
+                <w:color w:val="000000"/>
+              </w:rPr>
+            </w:pPr>
+            <w:r>
+              <w:rPr>
+                <w:rFonts w:ascii="Calibri" w:hAnsi="Calibri" w:cs="Calibri"/>
+                <w:color w:val="000000"/>
+              </w:rPr>
+              <w:t>552.235</w:t>
+            </w:r>
+          </w:p>
+        </w:tc>
+        <w:tc>
+          <w:tcPr>
+            <w:tcW w:w="1280" w:type="dxa"/>
+          </w:tcPr>
+          <w:p>
+            <w:pPr>
+              <w:autoSpaceDE w:val="0"/>
+              <w:autoSpaceDN w:val="0"/>
+              <w:adjustRightInd w:val="0"/>
+              <w:jc w:val="right"/>
+              <w:rPr>
+                <w:rFonts w:ascii="Calibri" w:hAnsi="Calibri" w:cs="Calibri"/>
+                <w:color w:val="000000"/>
+              </w:rPr>
+            </w:pPr>
+            <w:r>
+              <w:rPr>
+                <w:rFonts w:ascii="Calibri" w:hAnsi="Calibri" w:cs="Calibri"/>
+                <w:color w:val="000000"/>
+              </w:rPr>
+              <w:t>0.9958</w:t>
+            </w:r>
+          </w:p>
+        </w:tc>
+      </w:tr>
+      <w:tr>
+        <w:trPr>
+          <w:trHeight w:val="288"/>
+        </w:trPr>
+        <w:tc>
+          <w:tcPr>
+            <w:tcW w:w="1280" w:type="dxa"/>
+          </w:tcPr>
+          <w:p>
+            <w:pPr>
+              <w:autoSpaceDE w:val="0"/>
+              <w:autoSpaceDN w:val="0"/>
+              <w:adjustRightInd w:val="0"/>
+              <w:jc w:val="right"/>
+              <w:rPr>
+                <w:rFonts w:ascii="Calibri" w:hAnsi="Calibri" w:cs="Calibri"/>
+                <w:color w:val="000000"/>
+              </w:rPr>
+            </w:pPr>
+            <w:r>
+              <w:rPr>
+                <w:rFonts w:ascii="Calibri" w:hAnsi="Calibri" w:cs="Calibri"/>
+                <w:color w:val="000000"/>
+              </w:rPr>
+              <w:t>16</w:t>
+            </w:r>
+          </w:p>
+        </w:tc>
+        <w:tc>
+          <w:tcPr>
+            <w:tcW w:w="1280" w:type="dxa"/>
+          </w:tcPr>
+          <w:p>
+            <w:pPr>
+              <w:autoSpaceDE w:val="0"/>
+              <w:autoSpaceDN w:val="0"/>
+              <w:adjustRightInd w:val="0"/>
+              <w:jc w:val="right"/>
+              <w:rPr>
+                <w:rFonts w:ascii="Calibri" w:hAnsi="Calibri" w:cs="Calibri"/>
+                <w:color w:val="000000"/>
+              </w:rPr>
+            </w:pPr>
+            <w:r>
+              <w:rPr>
+                <w:rFonts w:ascii="Calibri" w:hAnsi="Calibri" w:cs="Calibri"/>
+                <w:color w:val="000000"/>
+              </w:rPr>
+              <w:t>4</w:t>
+            </w:r>
+          </w:p>
+        </w:tc>
+        <w:tc>
+          <w:tcPr>
+            <w:tcW w:w="1280" w:type="dxa"/>
+          </w:tcPr>
+          <w:p>
+            <w:pPr>
+              <w:autoSpaceDE w:val="0"/>
+              <w:autoSpaceDN w:val="0"/>
+              <w:adjustRightInd w:val="0"/>
+              <w:jc w:val="right"/>
+              <w:rPr>
+                <w:rFonts w:ascii="Calibri" w:hAnsi="Calibri" w:cs="Calibri"/>
+                <w:color w:val="000000"/>
+              </w:rPr>
+            </w:pPr>
+            <w:r>
+              <w:rPr>
+                <w:rFonts w:ascii="Calibri" w:hAnsi="Calibri" w:cs="Calibri"/>
+                <w:color w:val="000000"/>
+              </w:rPr>
+              <w:t>400</w:t>
+            </w:r>
+          </w:p>
+        </w:tc>
+        <w:tc>
+          <w:tcPr>
+            <w:tcW w:w="1280" w:type="dxa"/>
+          </w:tcPr>
+          <w:p>
+            <w:pPr>
+              <w:autoSpaceDE w:val="0"/>
+              <w:autoSpaceDN w:val="0"/>
+              <w:adjustRightInd w:val="0"/>
+              <w:jc w:val="right"/>
+              <w:rPr>
+                <w:rFonts w:ascii="Calibri" w:hAnsi="Calibri" w:cs="Calibri"/>
+                <w:color w:val="000000"/>
+              </w:rPr>
+            </w:pPr>
+            <w:r>
+              <w:rPr>
+                <w:rFonts w:ascii="Calibri" w:hAnsi="Calibri" w:cs="Calibri"/>
+                <w:color w:val="000000"/>
+              </w:rPr>
+              <w:t>558.024</w:t>
+            </w:r>
+          </w:p>
+        </w:tc>
+        <w:tc>
+          <w:tcPr>
+            <w:tcW w:w="1280" w:type="dxa"/>
+          </w:tcPr>
+          <w:p>
+            <w:pPr>
+              <w:autoSpaceDE w:val="0"/>
+              <w:autoSpaceDN w:val="0"/>
+              <w:adjustRightInd w:val="0"/>
+              <w:jc w:val="right"/>
+              <w:rPr>
+                <w:rFonts w:ascii="Calibri" w:hAnsi="Calibri" w:cs="Calibri"/>
+                <w:color w:val="000000"/>
+              </w:rPr>
+            </w:pPr>
+            <w:r>
+              <w:rPr>
+                <w:rFonts w:ascii="Calibri" w:hAnsi="Calibri" w:cs="Calibri"/>
+                <w:color w:val="000000"/>
+              </w:rPr>
+              <w:t>0.9855</w:t>
+            </w:r>
+          </w:p>
+        </w:tc>
+      </w:tr>
+      <w:tr>
+        <w:trPr>
+          <w:trHeight w:val="288"/>
+        </w:trPr>
+        <w:tc>
+          <w:tcPr>
+            <w:tcW w:w="1280" w:type="dxa"/>
+          </w:tcPr>
+          <w:p>
+            <w:pPr>
+              <w:autoSpaceDE w:val="0"/>
+              <w:autoSpaceDN w:val="0"/>
+              <w:adjustRightInd w:val="0"/>
+              <w:jc w:val="right"/>
+              <w:rPr>
+                <w:rFonts w:ascii="Calibri" w:hAnsi="Calibri" w:cs="Calibri"/>
+                <w:color w:val="000000"/>
+              </w:rPr>
+            </w:pPr>
+            <w:r>
+              <w:rPr>
+                <w:rFonts w:ascii="Calibri" w:hAnsi="Calibri" w:cs="Calibri"/>
+                <w:color w:val="000000"/>
+              </w:rPr>
+              <w:t>24</w:t>
+            </w:r>
+          </w:p>
+        </w:tc>
+        <w:tc>
+          <w:tcPr>
+            <w:tcW w:w="1280" w:type="dxa"/>
+          </w:tcPr>
+          <w:p>
+            <w:pPr>
+              <w:autoSpaceDE w:val="0"/>
+              <w:autoSpaceDN w:val="0"/>
+              <w:adjustRightInd w:val="0"/>
+              <w:jc w:val="right"/>
+              <w:rPr>
+                <w:rFonts w:ascii="Calibri" w:hAnsi="Calibri" w:cs="Calibri"/>
+                <w:color w:val="000000"/>
+              </w:rPr>
+            </w:pPr>
+            <w:r>
+              <w:rPr>
+                <w:rFonts w:ascii="Calibri" w:hAnsi="Calibri" w:cs="Calibri"/>
+                <w:color w:val="000000"/>
+              </w:rPr>
+              <w:t>4</w:t>
+            </w:r>
+          </w:p>
+        </w:tc>
+        <w:tc>
+          <w:tcPr>
+            <w:tcW w:w="1280" w:type="dxa"/>
+          </w:tcPr>
+          <w:p>
+            <w:pPr>
+              <w:autoSpaceDE w:val="0"/>
+              <w:autoSpaceDN w:val="0"/>
+              <w:adjustRightInd w:val="0"/>
+              <w:jc w:val="right"/>
+              <w:rPr>
+                <w:rFonts w:ascii="Calibri" w:hAnsi="Calibri" w:cs="Calibri"/>
+                <w:color w:val="000000"/>
+              </w:rPr>
+            </w:pPr>
+            <w:r>
+              <w:rPr>
+                <w:rFonts w:ascii="Calibri" w:hAnsi="Calibri" w:cs="Calibri"/>
+                <w:color w:val="000000"/>
+              </w:rPr>
+              <w:t>490</w:t>
+            </w:r>
+          </w:p>
+        </w:tc>
+        <w:tc>
+          <w:tcPr>
+            <w:tcW w:w="1280" w:type="dxa"/>
+          </w:tcPr>
+          <w:p>
+            <w:pPr>
+              <w:autoSpaceDE w:val="0"/>
+              <w:autoSpaceDN w:val="0"/>
+              <w:adjustRightInd w:val="0"/>
+              <w:jc w:val="right"/>
+              <w:rPr>
+                <w:rFonts w:ascii="Calibri" w:hAnsi="Calibri" w:cs="Calibri"/>
+                <w:color w:val="000000"/>
+              </w:rPr>
+            </w:pPr>
+            <w:r>
+              <w:rPr>
+                <w:rFonts w:ascii="Calibri" w:hAnsi="Calibri" w:cs="Calibri"/>
+                <w:color w:val="000000"/>
+              </w:rPr>
+              <w:t>564.103</w:t>
+            </w:r>
+          </w:p>
+        </w:tc>
+        <w:tc>
+          <w:tcPr>
+            <w:tcW w:w="1280" w:type="dxa"/>
+          </w:tcPr>
+          <w:p>
+            <w:pPr>
+              <w:autoSpaceDE w:val="0"/>
+              <w:autoSpaceDN w:val="0"/>
+              <w:adjustRightInd w:val="0"/>
+              <w:jc w:val="right"/>
+              <w:rPr>
+                <w:rFonts w:ascii="Calibri" w:hAnsi="Calibri" w:cs="Calibri"/>
+                <w:color w:val="000000"/>
+              </w:rPr>
+            </w:pPr>
+            <w:r>
+              <w:rPr>
+                <w:rFonts w:ascii="Calibri" w:hAnsi="Calibri" w:cs="Calibri"/>
+                <w:color w:val="000000"/>
+              </w:rPr>
+              <w:t>0.9749</w:t>
+            </w:r>
+          </w:p>
+        </w:tc>
+      </w:tr>
+      <w:tr>
+        <w:trPr>
+          <w:trHeight w:val="288"/>
+        </w:trPr>
+        <w:tc>
+          <w:tcPr>
+            <w:tcW w:w="1280" w:type="dxa"/>
+          </w:tcPr>
+          <w:p>
+            <w:pPr>
+              <w:autoSpaceDE w:val="0"/>
+              <w:autoSpaceDN w:val="0"/>
+              <w:adjustRightInd w:val="0"/>
+              <w:jc w:val="right"/>
+              <w:rPr>
+                <w:rFonts w:ascii="Calibri" w:hAnsi="Calibri" w:cs="Calibri"/>
+                <w:color w:val="000000"/>
+              </w:rPr>
+            </w:pPr>
+            <w:r>
+              <w:rPr>
+                <w:rFonts w:ascii="Calibri" w:hAnsi="Calibri" w:cs="Calibri"/>
+                <w:color w:val="000000"/>
+              </w:rPr>
+              <w:t>64</w:t>
+            </w:r>
+          </w:p>
+        </w:tc>
+        <w:tc>
+          <w:tcPr>
+            <w:tcW w:w="1280" w:type="dxa"/>
+          </w:tcPr>
+          <w:p>
+            <w:pPr>
+              <w:autoSpaceDE w:val="0"/>
+              <w:autoSpaceDN w:val="0"/>
+              <w:adjustRightInd w:val="0"/>
+              <w:jc w:val="right"/>
+              <w:rPr>
+                <w:rFonts w:ascii="Calibri" w:hAnsi="Calibri" w:cs="Calibri"/>
+                <w:color w:val="000000"/>
+              </w:rPr>
+            </w:pPr>
+            <w:r>
+              <w:rPr>
+                <w:rFonts w:ascii="Calibri" w:hAnsi="Calibri" w:cs="Calibri"/>
+                <w:color w:val="000000"/>
+              </w:rPr>
+              <w:t>8</w:t>
+            </w:r>
+          </w:p>
+        </w:tc>
+        <w:tc>
+          <w:tcPr>
+            <w:tcW w:w="1280" w:type="dxa"/>
+          </w:tcPr>
+          <w:p>
+            <w:pPr>
+              <w:autoSpaceDE w:val="0"/>
+              <w:autoSpaceDN w:val="0"/>
+              <w:adjustRightInd w:val="0"/>
+              <w:jc w:val="right"/>
+              <w:rPr>
+                <w:rFonts w:ascii="Calibri" w:hAnsi="Calibri" w:cs="Calibri"/>
+                <w:color w:val="000000"/>
+              </w:rPr>
+            </w:pPr>
+            <w:r>
+              <w:rPr>
+                <w:rFonts w:ascii="Calibri" w:hAnsi="Calibri" w:cs="Calibri"/>
+                <w:color w:val="000000"/>
+              </w:rPr>
+              <w:t>800</w:t>
+            </w:r>
+          </w:p>
+        </w:tc>
+        <w:tc>
+          <w:tcPr>
+            <w:tcW w:w="1280" w:type="dxa"/>
+          </w:tcPr>
+          <w:p>
+            <w:pPr>
+              <w:autoSpaceDE w:val="0"/>
+              <w:autoSpaceDN w:val="0"/>
+              <w:adjustRightInd w:val="0"/>
+              <w:jc w:val="right"/>
+              <w:rPr>
+                <w:rFonts w:ascii="Calibri" w:hAnsi="Calibri" w:cs="Calibri"/>
+                <w:color w:val="000000"/>
+              </w:rPr>
+            </w:pPr>
+            <w:r>
+              <w:rPr>
+                <w:rFonts w:ascii="Calibri" w:hAnsi="Calibri" w:cs="Calibri"/>
+                <w:color w:val="000000"/>
+              </w:rPr>
+              <w:t>705.259</w:t>
+            </w:r>
+          </w:p>
+        </w:tc>
+        <w:tc>
+          <w:tcPr>
+            <w:tcW w:w="1280" w:type="dxa"/>
+          </w:tcPr>
+          <w:p>
+            <w:pPr>
+              <w:autoSpaceDE w:val="0"/>
+              <w:autoSpaceDN w:val="0"/>
+              <w:adjustRightInd w:val="0"/>
+              <w:jc w:val="right"/>
+              <w:rPr>
+                <w:rFonts w:ascii="Calibri" w:hAnsi="Calibri" w:cs="Calibri"/>
+                <w:color w:val="000000"/>
+              </w:rPr>
+            </w:pPr>
+            <w:r>
+              <w:rPr>
+                <w:rFonts w:ascii="Calibri" w:hAnsi="Calibri" w:cs="Calibri"/>
+                <w:color w:val="000000"/>
+              </w:rPr>
+              <w:t>0.7798</w:t>
+            </w:r>
+          </w:p>
+        </w:tc>
+      </w:tr>
+    </w:tbl>
+    <w:p>
+      <w:pPr>
+        <w:rPr>
+          <w:lang w:eastAsia="de-DE"/>
+        </w:rPr>
+      </w:pPr>
     </w:p>
     <w:p>
       <w:pPr>
@@ -292,6 +1357,34 @@
         <w:rPr>
           <w:lang w:eastAsia="de-DE"/>
         </w:rPr>
+        <w:t>Hinweis:</w:t>
+      </w:r>
+    </w:p>
+    <w:p>
+      <w:pPr>
+        <w:rPr>
+          <w:lang w:eastAsia="de-DE"/>
+        </w:rPr>
+      </w:pPr>
+      <w:r>
+        <w:rPr>
+          <w:lang w:eastAsia="de-DE"/>
+        </w:rPr>
+        <w:t>Auf Gauss-Seidel-Verfahren haben wir auf Grund des nicht komplett funktionierenden Programms verzichtet.</w:t>
+      </w:r>
+    </w:p>
+    <w:p>
+      <w:pPr>
+        <w:pStyle w:val="berschrift1"/>
+        <w:rPr>
+          <w:lang w:eastAsia="de-DE"/>
+        </w:rPr>
+      </w:pPr>
+      <w:r>
+        <w:rPr>
+          <w:lang w:eastAsia="de-DE"/>
+        </w:rPr>
+        <w:lastRenderedPageBreak/>
         <w:t>Strong Scaling</w:t>
       </w:r>
     </w:p>
@@ -328,8 +1421,8 @@
         </w:rPr>
         <w:drawing>
           <wp:inline distT="0" distB="0" distL="0" distR="0">
-            <wp:extent cx="5734050" cy="4276725"/>
-            <wp:effectExtent l="0" t="0" r="0" b="9525"/>
+            <wp:extent cx="5734050" cy="4057650"/>
+            <wp:effectExtent l="0" t="0" r="0" b="0"/>
             <wp:docPr id="5" name="Grafik 5" descr="C:\Users\Timon\Downloads\Uni\HPC\Blatt10\gnuplot\strong_scaling_ja.png"/>
             <wp:cNvGraphicFramePr>
               <a:graphicFrameLocks xmlns:a="http://schemas.openxmlformats.org/drawingml/2006/main" noChangeAspect="1"/>
@@ -339,146 +1432,6 @@
                 <pic:pic xmlns:pic="http://schemas.openxmlformats.org/drawingml/2006/picture">
                   <pic:nvPicPr>
                     <pic:cNvPr id="0" name="Picture 7" descr="C:\Users\Timon\Downloads\Uni\HPC\Blatt10\gnuplot\strong_scaling_ja.png"/>
-                    <pic:cNvPicPr>
-                      <a:picLocks noChangeAspect="1" noChangeArrowheads="1"/>
-                    </pic:cNvPicPr>
-                  </pic:nvPicPr>
-                  <pic:blipFill>
-                    <a:blip r:embed="rId8">
-                      <a:extLst>
-                        <a:ext uri="{28A0092B-C50C-407E-A947-70E740481C1C}">
-                          <a14:useLocalDpi xmlns:a14="http://schemas.microsoft.com/office/drawing/2010/main" val="0"/>
-                        </a:ext>
-                      </a:extLst>
-                    </a:blip>
-                    <a:srcRect/>
-                    <a:stretch>
-                      <a:fillRect/>
-                    </a:stretch>
-                  </pic:blipFill>
-                  <pic:spPr bwMode="auto">
-                    <a:xfrm>
-                      <a:off x="0" y="0"/>
-                      <a:ext cx="5734050" cy="4276725"/>
-                    </a:xfrm>
-                    <a:prstGeom prst="rect">
-                      <a:avLst/>
-                    </a:prstGeom>
-                    <a:noFill/>
-                    <a:ln>
-                      <a:noFill/>
-                    </a:ln>
-                  </pic:spPr>
-                </pic:pic>
-              </a:graphicData>
-            </a:graphic>
-          </wp:inline>
-        </w:drawing>
-      </w:r>
-    </w:p>
-    <w:p>
-      <w:pPr>
-        <w:rPr>
-          <w:lang w:eastAsia="de-DE"/>
-        </w:rPr>
-      </w:pPr>
-      <w:r>
-        <w:rPr>
-          <w:lang w:eastAsia="de-DE"/>
-        </w:rPr>
-        <w:t>Beim strong scaling wird das gleiche Problem auf zunehmend mehr Prozesse aufgeteilt. Sprich, wenn das Problem mit mehr CPU-Leistung gerechnet wird, ver</w:t>
-      </w:r>
-      <w:r>
-        <w:rPr>
-          <w:lang w:eastAsia="de-DE"/>
-        </w:rPr>
-        <w:t>ringert sich auch die Laufzeit.</w:t>
-      </w:r>
-    </w:p>
-    <w:p>
-      <w:pPr>
-        <w:rPr>
-          <w:lang w:eastAsia="de-DE"/>
-        </w:rPr>
-      </w:pPr>
-      <w:r>
-        <w:rPr>
-          <w:lang w:eastAsia="de-DE"/>
-        </w:rPr>
-        <w:t>Dies ist bei unserem partdiff-par auch der Fall, jedoch ist ersichtlich, dass sich dieses Prinzip nicht unendlich (mit gutem Kosten-</w:t>
-      </w:r>
-      <w:r>
-        <w:rPr>
-          <w:lang w:eastAsia="de-DE"/>
-        </w:rPr>
-        <w:t>Effizienz</w:t>
-      </w:r>
-      <w:r>
-        <w:rPr>
-          <w:lang w:eastAsia="de-DE"/>
-        </w:rPr>
-        <w:t xml:space="preserve">-Verhältnis) fortführen lässt. Bereits bei </w:t>
-      </w:r>
-      <w:r>
-        <w:rPr>
-          <w:lang w:eastAsia="de-DE"/>
-        </w:rPr>
-        <w:t>120 Prozessen lässt sich kaum noch eine Laufzeitverbesserung feststellen. Somit macht es kaum einen Sinn dieses partdiff-par Programm mit mehr als 96 Prozessen laufen zu lassen.</w:t>
-      </w:r>
-    </w:p>
-    <w:p>
-      <w:pPr>
-        <w:pStyle w:val="berschrift1"/>
-        <w:rPr>
-          <w:lang w:eastAsia="de-DE"/>
-        </w:rPr>
-      </w:pPr>
-      <w:r>
-        <w:rPr>
-          <w:lang w:eastAsia="de-DE"/>
-        </w:rPr>
-        <w:lastRenderedPageBreak/>
-        <w:t>Kommunikation</w:t>
-      </w:r>
-    </w:p>
-    <w:p>
-      <w:pPr>
-        <w:pStyle w:val="berschrift2"/>
-        <w:rPr>
-          <w:lang w:eastAsia="de-DE"/>
-        </w:rPr>
-      </w:pPr>
-      <w:r>
-        <w:rPr>
-          <w:lang w:eastAsia="de-DE"/>
-        </w:rPr>
-        <w:t>Kommunikationsgraph</w:t>
-      </w:r>
-    </w:p>
-    <w:p>
-      <w:pPr>
-        <w:rPr>
-          <w:lang w:eastAsia="de-DE"/>
-        </w:rPr>
-      </w:pPr>
-      <w:r>
-        <w:rPr>
-          <w:noProof/>
-          <w:lang w:eastAsia="de-DE"/>
-        </w:rPr>
-        <w:drawing>
-          <wp:inline distT="0" distB="0" distL="0" distR="0">
-            <wp:extent cx="5391150" cy="4020974"/>
-            <wp:effectExtent l="0" t="0" r="0" b="0"/>
-            <wp:docPr id="3" name="Grafik 3" descr="C:\Users\Timon\Downloads\Uni\HPC\Blatt10\gnuplot\communication_ja.png"/>
-            <wp:cNvGraphicFramePr>
-              <a:graphicFrameLocks xmlns:a="http://schemas.openxmlformats.org/drawingml/2006/main" noChangeAspect="1"/>
-            </wp:cNvGraphicFramePr>
-            <a:graphic xmlns:a="http://schemas.openxmlformats.org/drawingml/2006/main">
-              <a:graphicData uri="http://schemas.openxmlformats.org/drawingml/2006/picture">
-                <pic:pic xmlns:pic="http://schemas.openxmlformats.org/drawingml/2006/picture">
-                  <pic:nvPicPr>
-                    <pic:cNvPr id="0" name="Picture 5" descr="C:\Users\Timon\Downloads\Uni\HPC\Blatt10\gnuplot\communication_ja.png"/>
                     <pic:cNvPicPr>
                       <a:picLocks noChangeAspect="1" noChangeArrowheads="1"/>
                     </pic:cNvPicPr>
@@ -499,7 +1452,7 @@
                   <pic:spPr bwMode="auto">
                     <a:xfrm>
                       <a:off x="0" y="0"/>
-                      <a:ext cx="5394434" cy="4023423"/>
+                      <a:ext cx="5734050" cy="4057650"/>
                     </a:xfrm>
                     <a:prstGeom prst="rect">
                       <a:avLst/>
@@ -526,6 +1479,1016 @@
         <w:rPr>
           <w:lang w:eastAsia="de-DE"/>
         </w:rPr>
+        <w:t>Beim strong scaling wird das gleiche Problem auf zunehmend mehr Prozesse aufgeteilt. Sprich, wenn das Problem mit mehr CPU-Leistung gerechnet wird, ver</w:t>
+      </w:r>
+      <w:r>
+        <w:rPr>
+          <w:lang w:eastAsia="de-DE"/>
+        </w:rPr>
+        <w:t>ringert sich auch die Laufzeit.</w:t>
+      </w:r>
+    </w:p>
+    <w:p>
+      <w:pPr>
+        <w:rPr>
+          <w:lang w:eastAsia="de-DE"/>
+        </w:rPr>
+      </w:pPr>
+      <w:r>
+        <w:rPr>
+          <w:lang w:eastAsia="de-DE"/>
+        </w:rPr>
+        <w:t>Dies ist bei unserem partdiff-par auch der Fall, jedoch ist ersichtlich, dass sich dieses Prinzip nicht unendlich (mit gutem Kosten-</w:t>
+      </w:r>
+      <w:r>
+        <w:rPr>
+          <w:lang w:eastAsia="de-DE"/>
+        </w:rPr>
+        <w:t>Effizienz</w:t>
+      </w:r>
+      <w:r>
+        <w:rPr>
+          <w:lang w:eastAsia="de-DE"/>
+        </w:rPr>
+        <w:t xml:space="preserve">-Verhältnis) fortführen lässt. Bereits bei </w:t>
+      </w:r>
+      <w:r>
+        <w:rPr>
+          <w:lang w:eastAsia="de-DE"/>
+        </w:rPr>
+        <w:t>120 Prozessen lässt sich kaum noch eine Laufzeitverbesserung feststellen. Somit macht es kaum einen Sinn dieses partdiff-par Programm mit mehr als 96 Prozessen laufen zu lassen.</w:t>
+      </w:r>
+    </w:p>
+    <w:p>
+      <w:pPr>
+        <w:rPr>
+          <w:lang w:eastAsia="de-DE"/>
+        </w:rPr>
+      </w:pPr>
+      <w:bookmarkStart w:id="0" w:name="_GoBack"/>
+      <w:bookmarkEnd w:id="0"/>
+    </w:p>
+    <w:p>
+      <w:pPr>
+        <w:pStyle w:val="berschrift2"/>
+        <w:rPr>
+          <w:lang w:eastAsia="de-DE"/>
+        </w:rPr>
+      </w:pPr>
+      <w:r>
+        <w:rPr>
+          <w:lang w:eastAsia="de-DE"/>
+        </w:rPr>
+        <w:t>Daten:</w:t>
+      </w:r>
+    </w:p>
+    <w:tbl>
+      <w:tblPr>
+        <w:tblStyle w:val="Tabellenraster"/>
+        <w:tblW w:w="4800" w:type="dxa"/>
+        <w:tblLook w:val="04A0" w:firstRow="1" w:lastRow="0" w:firstColumn="1" w:lastColumn="0" w:noHBand="0" w:noVBand="1"/>
+      </w:tblPr>
+      <w:tblGrid>
+        <w:gridCol w:w="1200"/>
+        <w:gridCol w:w="1200"/>
+        <w:gridCol w:w="1200"/>
+        <w:gridCol w:w="1200"/>
+      </w:tblGrid>
+      <w:tr>
+        <w:trPr>
+          <w:trHeight w:val="300"/>
+        </w:trPr>
+        <w:tc>
+          <w:tcPr>
+            <w:tcW w:w="1200" w:type="dxa"/>
+            <w:noWrap/>
+            <w:hideMark/>
+          </w:tcPr>
+          <w:p>
+            <w:pPr>
+              <w:rPr>
+                <w:rFonts w:ascii="Calibri" w:eastAsia="Times New Roman" w:hAnsi="Calibri" w:cs="Times New Roman"/>
+                <w:color w:val="000000"/>
+                <w:lang w:eastAsia="de-DE"/>
+              </w:rPr>
+            </w:pPr>
+            <w:r>
+              <w:rPr>
+                <w:rFonts w:ascii="Calibri" w:eastAsia="Times New Roman" w:hAnsi="Calibri" w:cs="Times New Roman"/>
+                <w:color w:val="000000"/>
+                <w:lang w:eastAsia="de-DE"/>
+              </w:rPr>
+              <w:t>NPROCS</w:t>
+            </w:r>
+          </w:p>
+        </w:tc>
+        <w:tc>
+          <w:tcPr>
+            <w:tcW w:w="1200" w:type="dxa"/>
+            <w:noWrap/>
+            <w:hideMark/>
+          </w:tcPr>
+          <w:p>
+            <w:pPr>
+              <w:rPr>
+                <w:rFonts w:ascii="Calibri" w:eastAsia="Times New Roman" w:hAnsi="Calibri" w:cs="Times New Roman"/>
+                <w:color w:val="000000"/>
+                <w:lang w:eastAsia="de-DE"/>
+              </w:rPr>
+            </w:pPr>
+            <w:r>
+              <w:rPr>
+                <w:rFonts w:ascii="Calibri" w:eastAsia="Times New Roman" w:hAnsi="Calibri" w:cs="Times New Roman"/>
+                <w:color w:val="000000"/>
+                <w:lang w:eastAsia="de-DE"/>
+              </w:rPr>
+              <w:t>NNODES</w:t>
+            </w:r>
+          </w:p>
+        </w:tc>
+        <w:tc>
+          <w:tcPr>
+            <w:tcW w:w="1200" w:type="dxa"/>
+            <w:noWrap/>
+            <w:hideMark/>
+          </w:tcPr>
+          <w:p>
+            <w:pPr>
+              <w:rPr>
+                <w:rFonts w:ascii="Calibri" w:eastAsia="Times New Roman" w:hAnsi="Calibri" w:cs="Times New Roman"/>
+                <w:color w:val="000000"/>
+                <w:lang w:eastAsia="de-DE"/>
+              </w:rPr>
+            </w:pPr>
+            <w:r>
+              <w:rPr>
+                <w:rFonts w:ascii="Calibri" w:eastAsia="Times New Roman" w:hAnsi="Calibri" w:cs="Times New Roman"/>
+                <w:color w:val="000000"/>
+                <w:lang w:eastAsia="de-DE"/>
+              </w:rPr>
+              <w:t>ILINES</w:t>
+            </w:r>
+          </w:p>
+        </w:tc>
+        <w:tc>
+          <w:tcPr>
+            <w:tcW w:w="1200" w:type="dxa"/>
+            <w:noWrap/>
+            <w:hideMark/>
+          </w:tcPr>
+          <w:p>
+            <w:pPr>
+              <w:rPr>
+                <w:rFonts w:ascii="Calibri" w:eastAsia="Times New Roman" w:hAnsi="Calibri" w:cs="Times New Roman"/>
+                <w:color w:val="000000"/>
+                <w:lang w:eastAsia="de-DE"/>
+              </w:rPr>
+            </w:pPr>
+            <w:r>
+              <w:rPr>
+                <w:rFonts w:ascii="Calibri" w:eastAsia="Times New Roman" w:hAnsi="Calibri" w:cs="Times New Roman"/>
+                <w:color w:val="000000"/>
+                <w:lang w:eastAsia="de-DE"/>
+              </w:rPr>
+              <w:t>TIME</w:t>
+            </w:r>
+          </w:p>
+        </w:tc>
+      </w:tr>
+      <w:tr>
+        <w:trPr>
+          <w:trHeight w:val="300"/>
+        </w:trPr>
+        <w:tc>
+          <w:tcPr>
+            <w:tcW w:w="1200" w:type="dxa"/>
+            <w:noWrap/>
+            <w:hideMark/>
+          </w:tcPr>
+          <w:p>
+            <w:pPr>
+              <w:jc w:val="right"/>
+              <w:rPr>
+                <w:rFonts w:ascii="Calibri" w:eastAsia="Times New Roman" w:hAnsi="Calibri" w:cs="Times New Roman"/>
+                <w:color w:val="000000"/>
+                <w:lang w:eastAsia="de-DE"/>
+              </w:rPr>
+            </w:pPr>
+            <w:r>
+              <w:rPr>
+                <w:rFonts w:ascii="Calibri" w:eastAsia="Times New Roman" w:hAnsi="Calibri" w:cs="Times New Roman"/>
+                <w:color w:val="000000"/>
+                <w:lang w:eastAsia="de-DE"/>
+              </w:rPr>
+              <w:t>12</w:t>
+            </w:r>
+          </w:p>
+        </w:tc>
+        <w:tc>
+          <w:tcPr>
+            <w:tcW w:w="1200" w:type="dxa"/>
+            <w:noWrap/>
+            <w:hideMark/>
+          </w:tcPr>
+          <w:p>
+            <w:pPr>
+              <w:jc w:val="right"/>
+              <w:rPr>
+                <w:rFonts w:ascii="Calibri" w:eastAsia="Times New Roman" w:hAnsi="Calibri" w:cs="Times New Roman"/>
+                <w:color w:val="000000"/>
+                <w:lang w:eastAsia="de-DE"/>
+              </w:rPr>
+            </w:pPr>
+            <w:r>
+              <w:rPr>
+                <w:rFonts w:ascii="Calibri" w:eastAsia="Times New Roman" w:hAnsi="Calibri" w:cs="Times New Roman"/>
+                <w:color w:val="000000"/>
+                <w:lang w:eastAsia="de-DE"/>
+              </w:rPr>
+              <w:t>1</w:t>
+            </w:r>
+          </w:p>
+        </w:tc>
+        <w:tc>
+          <w:tcPr>
+            <w:tcW w:w="1200" w:type="dxa"/>
+            <w:noWrap/>
+            <w:hideMark/>
+          </w:tcPr>
+          <w:p>
+            <w:pPr>
+              <w:jc w:val="right"/>
+              <w:rPr>
+                <w:rFonts w:ascii="Calibri" w:eastAsia="Times New Roman" w:hAnsi="Calibri" w:cs="Times New Roman"/>
+                <w:color w:val="000000"/>
+                <w:lang w:eastAsia="de-DE"/>
+              </w:rPr>
+            </w:pPr>
+            <w:r>
+              <w:rPr>
+                <w:rFonts w:ascii="Calibri" w:eastAsia="Times New Roman" w:hAnsi="Calibri" w:cs="Times New Roman"/>
+                <w:color w:val="000000"/>
+                <w:lang w:eastAsia="de-DE"/>
+              </w:rPr>
+              <w:t>960</w:t>
+            </w:r>
+          </w:p>
+        </w:tc>
+        <w:tc>
+          <w:tcPr>
+            <w:tcW w:w="1200" w:type="dxa"/>
+            <w:noWrap/>
+            <w:hideMark/>
+          </w:tcPr>
+          <w:p>
+            <w:pPr>
+              <w:jc w:val="right"/>
+              <w:rPr>
+                <w:rFonts w:ascii="Calibri" w:eastAsia="Times New Roman" w:hAnsi="Calibri" w:cs="Times New Roman"/>
+                <w:color w:val="000000"/>
+                <w:lang w:eastAsia="de-DE"/>
+              </w:rPr>
+            </w:pPr>
+            <w:r>
+              <w:rPr>
+                <w:rFonts w:ascii="Calibri" w:eastAsia="Times New Roman" w:hAnsi="Calibri" w:cs="Times New Roman"/>
+                <w:color w:val="000000"/>
+                <w:lang w:eastAsia="de-DE"/>
+              </w:rPr>
+              <w:t>27</w:t>
+            </w:r>
+            <w:r>
+              <w:rPr>
+                <w:rFonts w:ascii="Calibri" w:eastAsia="Times New Roman" w:hAnsi="Calibri" w:cs="Times New Roman"/>
+                <w:color w:val="000000"/>
+                <w:lang w:eastAsia="de-DE"/>
+              </w:rPr>
+              <w:t>7</w:t>
+            </w:r>
+            <w:r>
+              <w:rPr>
+                <w:rFonts w:ascii="Calibri" w:eastAsia="Times New Roman" w:hAnsi="Calibri" w:cs="Times New Roman"/>
+                <w:color w:val="000000"/>
+                <w:lang w:eastAsia="de-DE"/>
+              </w:rPr>
+              <w:t>.</w:t>
+            </w:r>
+            <w:r>
+              <w:rPr>
+                <w:rFonts w:ascii="Calibri" w:eastAsia="Times New Roman" w:hAnsi="Calibri" w:cs="Times New Roman"/>
+                <w:color w:val="000000"/>
+                <w:lang w:eastAsia="de-DE"/>
+              </w:rPr>
+              <w:t>7</w:t>
+            </w:r>
+            <w:r>
+              <w:rPr>
+                <w:rFonts w:ascii="Calibri" w:eastAsia="Times New Roman" w:hAnsi="Calibri" w:cs="Times New Roman"/>
+                <w:color w:val="000000"/>
+                <w:lang w:eastAsia="de-DE"/>
+              </w:rPr>
+              <w:t>363</w:t>
+            </w:r>
+          </w:p>
+        </w:tc>
+      </w:tr>
+      <w:tr>
+        <w:trPr>
+          <w:trHeight w:val="300"/>
+        </w:trPr>
+        <w:tc>
+          <w:tcPr>
+            <w:tcW w:w="1200" w:type="dxa"/>
+            <w:noWrap/>
+            <w:hideMark/>
+          </w:tcPr>
+          <w:p>
+            <w:pPr>
+              <w:jc w:val="right"/>
+              <w:rPr>
+                <w:rFonts w:ascii="Calibri" w:eastAsia="Times New Roman" w:hAnsi="Calibri" w:cs="Times New Roman"/>
+                <w:color w:val="000000"/>
+                <w:lang w:eastAsia="de-DE"/>
+              </w:rPr>
+            </w:pPr>
+            <w:r>
+              <w:rPr>
+                <w:rFonts w:ascii="Calibri" w:eastAsia="Times New Roman" w:hAnsi="Calibri" w:cs="Times New Roman"/>
+                <w:color w:val="000000"/>
+                <w:lang w:eastAsia="de-DE"/>
+              </w:rPr>
+              <w:t>24</w:t>
+            </w:r>
+          </w:p>
+        </w:tc>
+        <w:tc>
+          <w:tcPr>
+            <w:tcW w:w="1200" w:type="dxa"/>
+            <w:noWrap/>
+            <w:hideMark/>
+          </w:tcPr>
+          <w:p>
+            <w:pPr>
+              <w:jc w:val="right"/>
+              <w:rPr>
+                <w:rFonts w:ascii="Calibri" w:eastAsia="Times New Roman" w:hAnsi="Calibri" w:cs="Times New Roman"/>
+                <w:color w:val="000000"/>
+                <w:lang w:eastAsia="de-DE"/>
+              </w:rPr>
+            </w:pPr>
+            <w:r>
+              <w:rPr>
+                <w:rFonts w:ascii="Calibri" w:eastAsia="Times New Roman" w:hAnsi="Calibri" w:cs="Times New Roman"/>
+                <w:color w:val="000000"/>
+                <w:lang w:eastAsia="de-DE"/>
+              </w:rPr>
+              <w:t>2</w:t>
+            </w:r>
+          </w:p>
+        </w:tc>
+        <w:tc>
+          <w:tcPr>
+            <w:tcW w:w="1200" w:type="dxa"/>
+            <w:noWrap/>
+            <w:hideMark/>
+          </w:tcPr>
+          <w:p>
+            <w:pPr>
+              <w:jc w:val="right"/>
+              <w:rPr>
+                <w:rFonts w:ascii="Calibri" w:eastAsia="Times New Roman" w:hAnsi="Calibri" w:cs="Times New Roman"/>
+                <w:color w:val="000000"/>
+                <w:lang w:eastAsia="de-DE"/>
+              </w:rPr>
+            </w:pPr>
+            <w:r>
+              <w:rPr>
+                <w:rFonts w:ascii="Calibri" w:eastAsia="Times New Roman" w:hAnsi="Calibri" w:cs="Times New Roman"/>
+                <w:color w:val="000000"/>
+                <w:lang w:eastAsia="de-DE"/>
+              </w:rPr>
+              <w:t>960</w:t>
+            </w:r>
+          </w:p>
+        </w:tc>
+        <w:tc>
+          <w:tcPr>
+            <w:tcW w:w="1200" w:type="dxa"/>
+            <w:noWrap/>
+            <w:hideMark/>
+          </w:tcPr>
+          <w:p>
+            <w:pPr>
+              <w:jc w:val="right"/>
+              <w:rPr>
+                <w:rFonts w:ascii="Calibri" w:eastAsia="Times New Roman" w:hAnsi="Calibri" w:cs="Times New Roman"/>
+                <w:color w:val="000000"/>
+                <w:lang w:eastAsia="de-DE"/>
+              </w:rPr>
+            </w:pPr>
+            <w:r>
+              <w:rPr>
+                <w:rFonts w:ascii="Calibri" w:eastAsia="Times New Roman" w:hAnsi="Calibri" w:cs="Times New Roman"/>
+                <w:color w:val="000000"/>
+                <w:lang w:eastAsia="de-DE"/>
+              </w:rPr>
+              <w:t>1</w:t>
+            </w:r>
+            <w:r>
+              <w:rPr>
+                <w:rFonts w:ascii="Calibri" w:eastAsia="Times New Roman" w:hAnsi="Calibri" w:cs="Times New Roman"/>
+                <w:color w:val="000000"/>
+                <w:lang w:eastAsia="de-DE"/>
+              </w:rPr>
+              <w:t>40</w:t>
+            </w:r>
+            <w:r>
+              <w:rPr>
+                <w:rFonts w:ascii="Calibri" w:eastAsia="Times New Roman" w:hAnsi="Calibri" w:cs="Times New Roman"/>
+                <w:color w:val="000000"/>
+                <w:lang w:eastAsia="de-DE"/>
+              </w:rPr>
+              <w:t>.8</w:t>
+            </w:r>
+            <w:r>
+              <w:rPr>
+                <w:rFonts w:ascii="Calibri" w:eastAsia="Times New Roman" w:hAnsi="Calibri" w:cs="Times New Roman"/>
+                <w:color w:val="000000"/>
+                <w:lang w:eastAsia="de-DE"/>
+              </w:rPr>
+              <w:t>620</w:t>
+            </w:r>
+          </w:p>
+        </w:tc>
+      </w:tr>
+      <w:tr>
+        <w:trPr>
+          <w:trHeight w:val="300"/>
+        </w:trPr>
+        <w:tc>
+          <w:tcPr>
+            <w:tcW w:w="1200" w:type="dxa"/>
+            <w:noWrap/>
+            <w:hideMark/>
+          </w:tcPr>
+          <w:p>
+            <w:pPr>
+              <w:jc w:val="right"/>
+              <w:rPr>
+                <w:rFonts w:ascii="Calibri" w:eastAsia="Times New Roman" w:hAnsi="Calibri" w:cs="Times New Roman"/>
+                <w:color w:val="000000"/>
+                <w:lang w:eastAsia="de-DE"/>
+              </w:rPr>
+            </w:pPr>
+            <w:r>
+              <w:rPr>
+                <w:rFonts w:ascii="Calibri" w:eastAsia="Times New Roman" w:hAnsi="Calibri" w:cs="Times New Roman"/>
+                <w:color w:val="000000"/>
+                <w:lang w:eastAsia="de-DE"/>
+              </w:rPr>
+              <w:t>48</w:t>
+            </w:r>
+          </w:p>
+        </w:tc>
+        <w:tc>
+          <w:tcPr>
+            <w:tcW w:w="1200" w:type="dxa"/>
+            <w:noWrap/>
+            <w:hideMark/>
+          </w:tcPr>
+          <w:p>
+            <w:pPr>
+              <w:jc w:val="right"/>
+              <w:rPr>
+                <w:rFonts w:ascii="Calibri" w:eastAsia="Times New Roman" w:hAnsi="Calibri" w:cs="Times New Roman"/>
+                <w:color w:val="000000"/>
+                <w:lang w:eastAsia="de-DE"/>
+              </w:rPr>
+            </w:pPr>
+            <w:r>
+              <w:rPr>
+                <w:rFonts w:ascii="Calibri" w:eastAsia="Times New Roman" w:hAnsi="Calibri" w:cs="Times New Roman"/>
+                <w:color w:val="000000"/>
+                <w:lang w:eastAsia="de-DE"/>
+              </w:rPr>
+              <w:t>4</w:t>
+            </w:r>
+          </w:p>
+        </w:tc>
+        <w:tc>
+          <w:tcPr>
+            <w:tcW w:w="1200" w:type="dxa"/>
+            <w:noWrap/>
+            <w:hideMark/>
+          </w:tcPr>
+          <w:p>
+            <w:pPr>
+              <w:jc w:val="right"/>
+              <w:rPr>
+                <w:rFonts w:ascii="Calibri" w:eastAsia="Times New Roman" w:hAnsi="Calibri" w:cs="Times New Roman"/>
+                <w:color w:val="000000"/>
+                <w:lang w:eastAsia="de-DE"/>
+              </w:rPr>
+            </w:pPr>
+            <w:r>
+              <w:rPr>
+                <w:rFonts w:ascii="Calibri" w:eastAsia="Times New Roman" w:hAnsi="Calibri" w:cs="Times New Roman"/>
+                <w:color w:val="000000"/>
+                <w:lang w:eastAsia="de-DE"/>
+              </w:rPr>
+              <w:t>960</w:t>
+            </w:r>
+          </w:p>
+        </w:tc>
+        <w:tc>
+          <w:tcPr>
+            <w:tcW w:w="1200" w:type="dxa"/>
+            <w:noWrap/>
+            <w:hideMark/>
+          </w:tcPr>
+          <w:p>
+            <w:pPr>
+              <w:jc w:val="right"/>
+              <w:rPr>
+                <w:rFonts w:ascii="Calibri" w:eastAsia="Times New Roman" w:hAnsi="Calibri" w:cs="Times New Roman"/>
+                <w:color w:val="000000"/>
+                <w:lang w:eastAsia="de-DE"/>
+              </w:rPr>
+            </w:pPr>
+            <w:r>
+              <w:rPr>
+                <w:rFonts w:ascii="Calibri" w:eastAsia="Times New Roman" w:hAnsi="Calibri" w:cs="Times New Roman"/>
+                <w:color w:val="000000"/>
+                <w:lang w:eastAsia="de-DE"/>
+              </w:rPr>
+              <w:t>78.1</w:t>
+            </w:r>
+            <w:r>
+              <w:rPr>
+                <w:rFonts w:ascii="Calibri" w:eastAsia="Times New Roman" w:hAnsi="Calibri" w:cs="Times New Roman"/>
+                <w:color w:val="000000"/>
+                <w:lang w:eastAsia="de-DE"/>
+              </w:rPr>
+              <w:t>195</w:t>
+            </w:r>
+          </w:p>
+        </w:tc>
+      </w:tr>
+      <w:tr>
+        <w:trPr>
+          <w:trHeight w:val="300"/>
+        </w:trPr>
+        <w:tc>
+          <w:tcPr>
+            <w:tcW w:w="1200" w:type="dxa"/>
+            <w:noWrap/>
+            <w:hideMark/>
+          </w:tcPr>
+          <w:p>
+            <w:pPr>
+              <w:jc w:val="right"/>
+              <w:rPr>
+                <w:rFonts w:ascii="Calibri" w:eastAsia="Times New Roman" w:hAnsi="Calibri" w:cs="Times New Roman"/>
+                <w:color w:val="000000"/>
+                <w:lang w:eastAsia="de-DE"/>
+              </w:rPr>
+            </w:pPr>
+            <w:r>
+              <w:rPr>
+                <w:rFonts w:ascii="Calibri" w:eastAsia="Times New Roman" w:hAnsi="Calibri" w:cs="Times New Roman"/>
+                <w:color w:val="000000"/>
+                <w:lang w:eastAsia="de-DE"/>
+              </w:rPr>
+              <w:t>96</w:t>
+            </w:r>
+          </w:p>
+        </w:tc>
+        <w:tc>
+          <w:tcPr>
+            <w:tcW w:w="1200" w:type="dxa"/>
+            <w:noWrap/>
+            <w:hideMark/>
+          </w:tcPr>
+          <w:p>
+            <w:pPr>
+              <w:jc w:val="right"/>
+              <w:rPr>
+                <w:rFonts w:ascii="Calibri" w:eastAsia="Times New Roman" w:hAnsi="Calibri" w:cs="Times New Roman"/>
+                <w:color w:val="000000"/>
+                <w:lang w:eastAsia="de-DE"/>
+              </w:rPr>
+            </w:pPr>
+            <w:r>
+              <w:rPr>
+                <w:rFonts w:ascii="Calibri" w:eastAsia="Times New Roman" w:hAnsi="Calibri" w:cs="Times New Roman"/>
+                <w:color w:val="000000"/>
+                <w:lang w:eastAsia="de-DE"/>
+              </w:rPr>
+              <w:t>8</w:t>
+            </w:r>
+          </w:p>
+        </w:tc>
+        <w:tc>
+          <w:tcPr>
+            <w:tcW w:w="1200" w:type="dxa"/>
+            <w:noWrap/>
+            <w:hideMark/>
+          </w:tcPr>
+          <w:p>
+            <w:pPr>
+              <w:jc w:val="right"/>
+              <w:rPr>
+                <w:rFonts w:ascii="Calibri" w:eastAsia="Times New Roman" w:hAnsi="Calibri" w:cs="Times New Roman"/>
+                <w:color w:val="000000"/>
+                <w:lang w:eastAsia="de-DE"/>
+              </w:rPr>
+            </w:pPr>
+            <w:r>
+              <w:rPr>
+                <w:rFonts w:ascii="Calibri" w:eastAsia="Times New Roman" w:hAnsi="Calibri" w:cs="Times New Roman"/>
+                <w:color w:val="000000"/>
+                <w:lang w:eastAsia="de-DE"/>
+              </w:rPr>
+              <w:t>960</w:t>
+            </w:r>
+          </w:p>
+        </w:tc>
+        <w:tc>
+          <w:tcPr>
+            <w:tcW w:w="1200" w:type="dxa"/>
+            <w:noWrap/>
+            <w:hideMark/>
+          </w:tcPr>
+          <w:p>
+            <w:pPr>
+              <w:jc w:val="right"/>
+              <w:rPr>
+                <w:rFonts w:ascii="Calibri" w:eastAsia="Times New Roman" w:hAnsi="Calibri" w:cs="Times New Roman"/>
+                <w:color w:val="000000"/>
+                <w:lang w:eastAsia="de-DE"/>
+              </w:rPr>
+            </w:pPr>
+            <w:r>
+              <w:rPr>
+                <w:rFonts w:ascii="Calibri" w:eastAsia="Times New Roman" w:hAnsi="Calibri" w:cs="Times New Roman"/>
+                <w:color w:val="000000"/>
+                <w:lang w:eastAsia="de-DE"/>
+              </w:rPr>
+              <w:t>49.8</w:t>
+            </w:r>
+            <w:r>
+              <w:rPr>
+                <w:rFonts w:ascii="Calibri" w:eastAsia="Times New Roman" w:hAnsi="Calibri" w:cs="Times New Roman"/>
+                <w:color w:val="000000"/>
+                <w:lang w:eastAsia="de-DE"/>
+              </w:rPr>
+              <w:t>366</w:t>
+            </w:r>
+          </w:p>
+        </w:tc>
+      </w:tr>
+      <w:tr>
+        <w:trPr>
+          <w:trHeight w:val="300"/>
+        </w:trPr>
+        <w:tc>
+          <w:tcPr>
+            <w:tcW w:w="1200" w:type="dxa"/>
+            <w:noWrap/>
+            <w:hideMark/>
+          </w:tcPr>
+          <w:p>
+            <w:pPr>
+              <w:jc w:val="right"/>
+              <w:rPr>
+                <w:rFonts w:ascii="Calibri" w:eastAsia="Times New Roman" w:hAnsi="Calibri" w:cs="Times New Roman"/>
+                <w:color w:val="000000"/>
+                <w:lang w:eastAsia="de-DE"/>
+              </w:rPr>
+            </w:pPr>
+            <w:r>
+              <w:rPr>
+                <w:rFonts w:ascii="Calibri" w:eastAsia="Times New Roman" w:hAnsi="Calibri" w:cs="Times New Roman"/>
+                <w:color w:val="000000"/>
+                <w:lang w:eastAsia="de-DE"/>
+              </w:rPr>
+              <w:t>120</w:t>
+            </w:r>
+          </w:p>
+        </w:tc>
+        <w:tc>
+          <w:tcPr>
+            <w:tcW w:w="1200" w:type="dxa"/>
+            <w:noWrap/>
+            <w:hideMark/>
+          </w:tcPr>
+          <w:p>
+            <w:pPr>
+              <w:jc w:val="right"/>
+              <w:rPr>
+                <w:rFonts w:ascii="Calibri" w:eastAsia="Times New Roman" w:hAnsi="Calibri" w:cs="Times New Roman"/>
+                <w:color w:val="000000"/>
+                <w:lang w:eastAsia="de-DE"/>
+              </w:rPr>
+            </w:pPr>
+            <w:r>
+              <w:rPr>
+                <w:rFonts w:ascii="Calibri" w:eastAsia="Times New Roman" w:hAnsi="Calibri" w:cs="Times New Roman"/>
+                <w:color w:val="000000"/>
+                <w:lang w:eastAsia="de-DE"/>
+              </w:rPr>
+              <w:t>10</w:t>
+            </w:r>
+          </w:p>
+        </w:tc>
+        <w:tc>
+          <w:tcPr>
+            <w:tcW w:w="1200" w:type="dxa"/>
+            <w:noWrap/>
+            <w:hideMark/>
+          </w:tcPr>
+          <w:p>
+            <w:pPr>
+              <w:jc w:val="right"/>
+              <w:rPr>
+                <w:rFonts w:ascii="Calibri" w:eastAsia="Times New Roman" w:hAnsi="Calibri" w:cs="Times New Roman"/>
+                <w:color w:val="000000"/>
+                <w:lang w:eastAsia="de-DE"/>
+              </w:rPr>
+            </w:pPr>
+            <w:r>
+              <w:rPr>
+                <w:rFonts w:ascii="Calibri" w:eastAsia="Times New Roman" w:hAnsi="Calibri" w:cs="Times New Roman"/>
+                <w:color w:val="000000"/>
+                <w:lang w:eastAsia="de-DE"/>
+              </w:rPr>
+              <w:t>960</w:t>
+            </w:r>
+          </w:p>
+        </w:tc>
+        <w:tc>
+          <w:tcPr>
+            <w:tcW w:w="1200" w:type="dxa"/>
+            <w:noWrap/>
+            <w:hideMark/>
+          </w:tcPr>
+          <w:p>
+            <w:pPr>
+              <w:jc w:val="right"/>
+              <w:rPr>
+                <w:rFonts w:ascii="Calibri" w:eastAsia="Times New Roman" w:hAnsi="Calibri" w:cs="Times New Roman"/>
+                <w:color w:val="000000"/>
+                <w:lang w:eastAsia="de-DE"/>
+              </w:rPr>
+            </w:pPr>
+            <w:r>
+              <w:rPr>
+                <w:rFonts w:ascii="Calibri" w:eastAsia="Times New Roman" w:hAnsi="Calibri" w:cs="Times New Roman"/>
+                <w:color w:val="000000"/>
+                <w:lang w:eastAsia="de-DE"/>
+              </w:rPr>
+              <w:t>43.3</w:t>
+            </w:r>
+            <w:r>
+              <w:rPr>
+                <w:rFonts w:ascii="Calibri" w:eastAsia="Times New Roman" w:hAnsi="Calibri" w:cs="Times New Roman"/>
+                <w:color w:val="000000"/>
+                <w:lang w:eastAsia="de-DE"/>
+              </w:rPr>
+              <w:t>742</w:t>
+            </w:r>
+          </w:p>
+        </w:tc>
+      </w:tr>
+      <w:tr>
+        <w:trPr>
+          <w:trHeight w:val="300"/>
+        </w:trPr>
+        <w:tc>
+          <w:tcPr>
+            <w:tcW w:w="1200" w:type="dxa"/>
+            <w:noWrap/>
+            <w:hideMark/>
+          </w:tcPr>
+          <w:p>
+            <w:pPr>
+              <w:jc w:val="right"/>
+              <w:rPr>
+                <w:rFonts w:ascii="Calibri" w:eastAsia="Times New Roman" w:hAnsi="Calibri" w:cs="Times New Roman"/>
+                <w:color w:val="000000"/>
+                <w:lang w:eastAsia="de-DE"/>
+              </w:rPr>
+            </w:pPr>
+            <w:r>
+              <w:rPr>
+                <w:rFonts w:ascii="Calibri" w:eastAsia="Times New Roman" w:hAnsi="Calibri" w:cs="Times New Roman"/>
+                <w:color w:val="000000"/>
+                <w:lang w:eastAsia="de-DE"/>
+              </w:rPr>
+              <w:t>240</w:t>
+            </w:r>
+          </w:p>
+        </w:tc>
+        <w:tc>
+          <w:tcPr>
+            <w:tcW w:w="1200" w:type="dxa"/>
+            <w:noWrap/>
+            <w:hideMark/>
+          </w:tcPr>
+          <w:p>
+            <w:pPr>
+              <w:jc w:val="right"/>
+              <w:rPr>
+                <w:rFonts w:ascii="Calibri" w:eastAsia="Times New Roman" w:hAnsi="Calibri" w:cs="Times New Roman"/>
+                <w:color w:val="000000"/>
+                <w:lang w:eastAsia="de-DE"/>
+              </w:rPr>
+            </w:pPr>
+            <w:r>
+              <w:rPr>
+                <w:rFonts w:ascii="Calibri" w:eastAsia="Times New Roman" w:hAnsi="Calibri" w:cs="Times New Roman"/>
+                <w:color w:val="000000"/>
+                <w:lang w:eastAsia="de-DE"/>
+              </w:rPr>
+              <w:t>10</w:t>
+            </w:r>
+          </w:p>
+        </w:tc>
+        <w:tc>
+          <w:tcPr>
+            <w:tcW w:w="1200" w:type="dxa"/>
+            <w:noWrap/>
+            <w:hideMark/>
+          </w:tcPr>
+          <w:p>
+            <w:pPr>
+              <w:jc w:val="right"/>
+              <w:rPr>
+                <w:rFonts w:ascii="Calibri" w:eastAsia="Times New Roman" w:hAnsi="Calibri" w:cs="Times New Roman"/>
+                <w:color w:val="000000"/>
+                <w:lang w:eastAsia="de-DE"/>
+              </w:rPr>
+            </w:pPr>
+            <w:r>
+              <w:rPr>
+                <w:rFonts w:ascii="Calibri" w:eastAsia="Times New Roman" w:hAnsi="Calibri" w:cs="Times New Roman"/>
+                <w:color w:val="000000"/>
+                <w:lang w:eastAsia="de-DE"/>
+              </w:rPr>
+              <w:t>960</w:t>
+            </w:r>
+          </w:p>
+        </w:tc>
+        <w:tc>
+          <w:tcPr>
+            <w:tcW w:w="1200" w:type="dxa"/>
+            <w:noWrap/>
+            <w:hideMark/>
+          </w:tcPr>
+          <w:p>
+            <w:pPr>
+              <w:jc w:val="right"/>
+              <w:rPr>
+                <w:rFonts w:ascii="Calibri" w:eastAsia="Times New Roman" w:hAnsi="Calibri" w:cs="Times New Roman"/>
+                <w:color w:val="000000"/>
+                <w:lang w:eastAsia="de-DE"/>
+              </w:rPr>
+            </w:pPr>
+            <w:r>
+              <w:rPr>
+                <w:rFonts w:ascii="Calibri" w:eastAsia="Times New Roman" w:hAnsi="Calibri" w:cs="Times New Roman"/>
+                <w:color w:val="000000"/>
+                <w:lang w:eastAsia="de-DE"/>
+              </w:rPr>
+              <w:t>40</w:t>
+            </w:r>
+            <w:r>
+              <w:rPr>
+                <w:rFonts w:ascii="Calibri" w:eastAsia="Times New Roman" w:hAnsi="Calibri" w:cs="Times New Roman"/>
+                <w:color w:val="000000"/>
+                <w:lang w:eastAsia="de-DE"/>
+              </w:rPr>
+              <w:t>.</w:t>
+            </w:r>
+            <w:r>
+              <w:rPr>
+                <w:rFonts w:ascii="Calibri" w:eastAsia="Times New Roman" w:hAnsi="Calibri" w:cs="Times New Roman"/>
+                <w:color w:val="000000"/>
+                <w:lang w:eastAsia="de-DE"/>
+              </w:rPr>
+              <w:t>7220</w:t>
+            </w:r>
+          </w:p>
+        </w:tc>
+      </w:tr>
+    </w:tbl>
+    <w:p>
+      <w:pPr>
+        <w:rPr>
+          <w:lang w:eastAsia="de-DE"/>
+        </w:rPr>
+      </w:pPr>
+    </w:p>
+    <w:p>
+      <w:pPr>
+        <w:pStyle w:val="berschrift1"/>
+        <w:rPr>
+          <w:lang w:eastAsia="de-DE"/>
+        </w:rPr>
+      </w:pPr>
+      <w:r>
+        <w:rPr>
+          <w:lang w:eastAsia="de-DE"/>
+        </w:rPr>
+        <w:lastRenderedPageBreak/>
+        <w:t>Kommunikation</w:t>
+      </w:r>
+    </w:p>
+    <w:p>
+      <w:pPr>
+        <w:pStyle w:val="berschrift2"/>
+        <w:rPr>
+          <w:lang w:eastAsia="de-DE"/>
+        </w:rPr>
+      </w:pPr>
+      <w:r>
+        <w:rPr>
+          <w:lang w:eastAsia="de-DE"/>
+        </w:rPr>
+        <w:t>Kommunikationsgraph</w:t>
+      </w:r>
+    </w:p>
+    <w:p>
+      <w:pPr>
+        <w:rPr>
+          <w:lang w:eastAsia="de-DE"/>
+        </w:rPr>
+      </w:pPr>
+      <w:r>
+        <w:rPr>
+          <w:noProof/>
+          <w:lang w:eastAsia="de-DE"/>
+        </w:rPr>
+        <w:drawing>
+          <wp:inline distT="0" distB="0" distL="0" distR="0">
+            <wp:extent cx="5390515" cy="3638550"/>
+            <wp:effectExtent l="0" t="0" r="635" b="0"/>
+            <wp:docPr id="3" name="Grafik 3" descr="C:\Users\Timon\Downloads\Uni\HPC\Blatt10\gnuplot\communication_ja.png"/>
+            <wp:cNvGraphicFramePr>
+              <a:graphicFrameLocks xmlns:a="http://schemas.openxmlformats.org/drawingml/2006/main" noChangeAspect="1"/>
+            </wp:cNvGraphicFramePr>
+            <a:graphic xmlns:a="http://schemas.openxmlformats.org/drawingml/2006/main">
+              <a:graphicData uri="http://schemas.openxmlformats.org/drawingml/2006/picture">
+                <pic:pic xmlns:pic="http://schemas.openxmlformats.org/drawingml/2006/picture">
+                  <pic:nvPicPr>
+                    <pic:cNvPr id="0" name="Picture 5" descr="C:\Users\Timon\Downloads\Uni\HPC\Blatt10\gnuplot\communication_ja.png"/>
+                    <pic:cNvPicPr>
+                      <a:picLocks noChangeAspect="1" noChangeArrowheads="1"/>
+                    </pic:cNvPicPr>
+                  </pic:nvPicPr>
+                  <pic:blipFill>
+                    <a:blip r:embed="rId10">
+                      <a:extLst>
+                        <a:ext uri="{28A0092B-C50C-407E-A947-70E740481C1C}">
+                          <a14:useLocalDpi xmlns:a14="http://schemas.microsoft.com/office/drawing/2010/main" val="0"/>
+                        </a:ext>
+                      </a:extLst>
+                    </a:blip>
+                    <a:srcRect/>
+                    <a:stretch>
+                      <a:fillRect/>
+                    </a:stretch>
+                  </pic:blipFill>
+                  <pic:spPr bwMode="auto">
+                    <a:xfrm>
+                      <a:off x="0" y="0"/>
+                      <a:ext cx="5397444" cy="3643227"/>
+                    </a:xfrm>
+                    <a:prstGeom prst="rect">
+                      <a:avLst/>
+                    </a:prstGeom>
+                    <a:noFill/>
+                    <a:ln>
+                      <a:noFill/>
+                    </a:ln>
+                  </pic:spPr>
+                </pic:pic>
+              </a:graphicData>
+            </a:graphic>
+          </wp:inline>
+        </w:drawing>
+      </w:r>
+    </w:p>
+    <w:p>
+      <w:pPr>
+        <w:rPr>
+          <w:lang w:eastAsia="de-DE"/>
+        </w:rPr>
+      </w:pPr>
+      <w:r>
+        <w:rPr>
+          <w:lang w:eastAsia="de-DE"/>
+        </w:rPr>
         <w:t>Das Programm terminiert auch auf mehreren Nodes ungefähr nach der gleichen Zeit. Die Zunahme der Laufzeit bei Benutzung mehrerer Knoten lässt auch hier wieder auf die Kommunikation (siehe weak scaling) zurückführen.</w:t>
       </w:r>
     </w:p>
@@ -576,71 +2539,936 @@
     </w:p>
     <w:p>
       <w:pPr>
+        <w:pStyle w:val="berschrift2"/>
+        <w:rPr>
+          <w:lang w:eastAsia="de-DE"/>
+        </w:rPr>
+      </w:pPr>
+      <w:r>
+        <w:rPr>
+          <w:lang w:eastAsia="de-DE"/>
+        </w:rPr>
+        <w:t>Daten:</w:t>
+      </w:r>
+    </w:p>
+    <w:tbl>
+      <w:tblPr>
+        <w:tblStyle w:val="Tabellenraster"/>
+        <w:tblW w:w="0" w:type="auto"/>
+        <w:tblLayout w:type="fixed"/>
+        <w:tblLook w:val="0000" w:firstRow="0" w:lastRow="0" w:firstColumn="0" w:lastColumn="0" w:noHBand="0" w:noVBand="0"/>
+      </w:tblPr>
+      <w:tblGrid>
+        <w:gridCol w:w="1280"/>
+        <w:gridCol w:w="1280"/>
+        <w:gridCol w:w="1280"/>
+        <w:gridCol w:w="1280"/>
+      </w:tblGrid>
+      <w:tr>
+        <w:trPr>
+          <w:trHeight w:val="288"/>
+        </w:trPr>
+        <w:tc>
+          <w:tcPr>
+            <w:tcW w:w="1280" w:type="dxa"/>
+          </w:tcPr>
+          <w:p>
+            <w:pPr>
+              <w:autoSpaceDE w:val="0"/>
+              <w:autoSpaceDN w:val="0"/>
+              <w:adjustRightInd w:val="0"/>
+              <w:rPr>
+                <w:rFonts w:ascii="Calibri" w:hAnsi="Calibri" w:cs="Calibri"/>
+                <w:color w:val="000000"/>
+              </w:rPr>
+            </w:pPr>
+            <w:r>
+              <w:rPr>
+                <w:rFonts w:ascii="Calibri" w:hAnsi="Calibri" w:cs="Calibri"/>
+                <w:color w:val="000000"/>
+              </w:rPr>
+              <w:t>NPROCS</w:t>
+            </w:r>
+          </w:p>
+        </w:tc>
+        <w:tc>
+          <w:tcPr>
+            <w:tcW w:w="1280" w:type="dxa"/>
+          </w:tcPr>
+          <w:p>
+            <w:pPr>
+              <w:autoSpaceDE w:val="0"/>
+              <w:autoSpaceDN w:val="0"/>
+              <w:adjustRightInd w:val="0"/>
+              <w:rPr>
+                <w:rFonts w:ascii="Calibri" w:hAnsi="Calibri" w:cs="Calibri"/>
+                <w:color w:val="000000"/>
+              </w:rPr>
+            </w:pPr>
+            <w:r>
+              <w:rPr>
+                <w:rFonts w:ascii="Calibri" w:hAnsi="Calibri" w:cs="Calibri"/>
+                <w:color w:val="000000"/>
+              </w:rPr>
+              <w:t>NNODES</w:t>
+            </w:r>
+          </w:p>
+        </w:tc>
+        <w:tc>
+          <w:tcPr>
+            <w:tcW w:w="1280" w:type="dxa"/>
+          </w:tcPr>
+          <w:p>
+            <w:pPr>
+              <w:autoSpaceDE w:val="0"/>
+              <w:autoSpaceDN w:val="0"/>
+              <w:adjustRightInd w:val="0"/>
+              <w:rPr>
+                <w:rFonts w:ascii="Calibri" w:hAnsi="Calibri" w:cs="Calibri"/>
+                <w:color w:val="000000"/>
+              </w:rPr>
+            </w:pPr>
+            <w:r>
+              <w:rPr>
+                <w:rFonts w:ascii="Calibri" w:hAnsi="Calibri" w:cs="Calibri"/>
+                <w:color w:val="000000"/>
+              </w:rPr>
+              <w:t>ILINES</w:t>
+            </w:r>
+          </w:p>
+        </w:tc>
+        <w:tc>
+          <w:tcPr>
+            <w:tcW w:w="1280" w:type="dxa"/>
+          </w:tcPr>
+          <w:p>
+            <w:pPr>
+              <w:autoSpaceDE w:val="0"/>
+              <w:autoSpaceDN w:val="0"/>
+              <w:adjustRightInd w:val="0"/>
+              <w:rPr>
+                <w:rFonts w:ascii="Calibri" w:hAnsi="Calibri" w:cs="Calibri"/>
+                <w:color w:val="000000"/>
+              </w:rPr>
+            </w:pPr>
+            <w:r>
+              <w:rPr>
+                <w:rFonts w:ascii="Calibri" w:hAnsi="Calibri" w:cs="Calibri"/>
+                <w:color w:val="000000"/>
+              </w:rPr>
+              <w:t>TIME</w:t>
+            </w:r>
+          </w:p>
+        </w:tc>
+      </w:tr>
+      <w:tr>
+        <w:trPr>
+          <w:trHeight w:val="288"/>
+        </w:trPr>
+        <w:tc>
+          <w:tcPr>
+            <w:tcW w:w="1280" w:type="dxa"/>
+          </w:tcPr>
+          <w:p>
+            <w:pPr>
+              <w:autoSpaceDE w:val="0"/>
+              <w:autoSpaceDN w:val="0"/>
+              <w:adjustRightInd w:val="0"/>
+              <w:jc w:val="right"/>
+              <w:rPr>
+                <w:rFonts w:ascii="Calibri" w:hAnsi="Calibri" w:cs="Calibri"/>
+                <w:color w:val="000000"/>
+              </w:rPr>
+            </w:pPr>
+            <w:r>
+              <w:rPr>
+                <w:rFonts w:ascii="Calibri" w:hAnsi="Calibri" w:cs="Calibri"/>
+                <w:color w:val="000000"/>
+              </w:rPr>
+              <w:t>10</w:t>
+            </w:r>
+          </w:p>
+        </w:tc>
+        <w:tc>
+          <w:tcPr>
+            <w:tcW w:w="1280" w:type="dxa"/>
+          </w:tcPr>
+          <w:p>
+            <w:pPr>
+              <w:autoSpaceDE w:val="0"/>
+              <w:autoSpaceDN w:val="0"/>
+              <w:adjustRightInd w:val="0"/>
+              <w:jc w:val="right"/>
+              <w:rPr>
+                <w:rFonts w:ascii="Calibri" w:hAnsi="Calibri" w:cs="Calibri"/>
+                <w:color w:val="000000"/>
+              </w:rPr>
+            </w:pPr>
+            <w:r>
+              <w:rPr>
+                <w:rFonts w:ascii="Calibri" w:hAnsi="Calibri" w:cs="Calibri"/>
+                <w:color w:val="000000"/>
+              </w:rPr>
+              <w:t>1</w:t>
+            </w:r>
+          </w:p>
+        </w:tc>
+        <w:tc>
+          <w:tcPr>
+            <w:tcW w:w="1280" w:type="dxa"/>
+          </w:tcPr>
+          <w:p>
+            <w:pPr>
+              <w:autoSpaceDE w:val="0"/>
+              <w:autoSpaceDN w:val="0"/>
+              <w:adjustRightInd w:val="0"/>
+              <w:jc w:val="right"/>
+              <w:rPr>
+                <w:rFonts w:ascii="Calibri" w:hAnsi="Calibri" w:cs="Calibri"/>
+                <w:color w:val="000000"/>
+              </w:rPr>
+            </w:pPr>
+            <w:r>
+              <w:rPr>
+                <w:rFonts w:ascii="Calibri" w:hAnsi="Calibri" w:cs="Calibri"/>
+                <w:color w:val="000000"/>
+              </w:rPr>
+              <w:t>200</w:t>
+            </w:r>
+          </w:p>
+        </w:tc>
+        <w:tc>
+          <w:tcPr>
+            <w:tcW w:w="1280" w:type="dxa"/>
+          </w:tcPr>
+          <w:p>
+            <w:pPr>
+              <w:autoSpaceDE w:val="0"/>
+              <w:autoSpaceDN w:val="0"/>
+              <w:adjustRightInd w:val="0"/>
+              <w:jc w:val="right"/>
+              <w:rPr>
+                <w:rFonts w:ascii="Calibri" w:hAnsi="Calibri" w:cs="Calibri"/>
+                <w:color w:val="000000"/>
+              </w:rPr>
+            </w:pPr>
+            <w:r>
+              <w:rPr>
+                <w:rFonts w:ascii="Calibri" w:hAnsi="Calibri" w:cs="Calibri"/>
+                <w:color w:val="000000"/>
+              </w:rPr>
+              <w:t>56.8</w:t>
+            </w:r>
+            <w:r>
+              <w:rPr>
+                <w:rFonts w:ascii="Calibri" w:hAnsi="Calibri" w:cs="Calibri"/>
+                <w:color w:val="000000"/>
+              </w:rPr>
+              <w:t>580</w:t>
+            </w:r>
+          </w:p>
+        </w:tc>
+      </w:tr>
+      <w:tr>
+        <w:trPr>
+          <w:trHeight w:val="288"/>
+        </w:trPr>
+        <w:tc>
+          <w:tcPr>
+            <w:tcW w:w="1280" w:type="dxa"/>
+          </w:tcPr>
+          <w:p>
+            <w:pPr>
+              <w:autoSpaceDE w:val="0"/>
+              <w:autoSpaceDN w:val="0"/>
+              <w:adjustRightInd w:val="0"/>
+              <w:jc w:val="right"/>
+              <w:rPr>
+                <w:rFonts w:ascii="Calibri" w:hAnsi="Calibri" w:cs="Calibri"/>
+                <w:color w:val="000000"/>
+              </w:rPr>
+            </w:pPr>
+            <w:r>
+              <w:rPr>
+                <w:rFonts w:ascii="Calibri" w:hAnsi="Calibri" w:cs="Calibri"/>
+                <w:color w:val="000000"/>
+              </w:rPr>
+              <w:t>10</w:t>
+            </w:r>
+          </w:p>
+        </w:tc>
+        <w:tc>
+          <w:tcPr>
+            <w:tcW w:w="1280" w:type="dxa"/>
+          </w:tcPr>
+          <w:p>
+            <w:pPr>
+              <w:autoSpaceDE w:val="0"/>
+              <w:autoSpaceDN w:val="0"/>
+              <w:adjustRightInd w:val="0"/>
+              <w:jc w:val="right"/>
+              <w:rPr>
+                <w:rFonts w:ascii="Calibri" w:hAnsi="Calibri" w:cs="Calibri"/>
+                <w:color w:val="000000"/>
+              </w:rPr>
+            </w:pPr>
+            <w:r>
+              <w:rPr>
+                <w:rFonts w:ascii="Calibri" w:hAnsi="Calibri" w:cs="Calibri"/>
+                <w:color w:val="000000"/>
+              </w:rPr>
+              <w:t>2</w:t>
+            </w:r>
+          </w:p>
+        </w:tc>
+        <w:tc>
+          <w:tcPr>
+            <w:tcW w:w="1280" w:type="dxa"/>
+          </w:tcPr>
+          <w:p>
+            <w:pPr>
+              <w:autoSpaceDE w:val="0"/>
+              <w:autoSpaceDN w:val="0"/>
+              <w:adjustRightInd w:val="0"/>
+              <w:jc w:val="right"/>
+              <w:rPr>
+                <w:rFonts w:ascii="Calibri" w:hAnsi="Calibri" w:cs="Calibri"/>
+                <w:color w:val="000000"/>
+              </w:rPr>
+            </w:pPr>
+            <w:r>
+              <w:rPr>
+                <w:rFonts w:ascii="Calibri" w:hAnsi="Calibri" w:cs="Calibri"/>
+                <w:color w:val="000000"/>
+              </w:rPr>
+              <w:t>200</w:t>
+            </w:r>
+          </w:p>
+        </w:tc>
+        <w:tc>
+          <w:tcPr>
+            <w:tcW w:w="1280" w:type="dxa"/>
+          </w:tcPr>
+          <w:p>
+            <w:pPr>
+              <w:autoSpaceDE w:val="0"/>
+              <w:autoSpaceDN w:val="0"/>
+              <w:adjustRightInd w:val="0"/>
+              <w:jc w:val="right"/>
+              <w:rPr>
+                <w:rFonts w:ascii="Calibri" w:hAnsi="Calibri" w:cs="Calibri"/>
+                <w:color w:val="000000"/>
+              </w:rPr>
+            </w:pPr>
+            <w:r>
+              <w:rPr>
+                <w:rFonts w:ascii="Calibri" w:hAnsi="Calibri" w:cs="Calibri"/>
+                <w:color w:val="000000"/>
+              </w:rPr>
+              <w:t>61</w:t>
+            </w:r>
+            <w:r>
+              <w:rPr>
+                <w:rFonts w:ascii="Calibri" w:hAnsi="Calibri" w:cs="Calibri"/>
+                <w:color w:val="000000"/>
+              </w:rPr>
+              <w:t>.</w:t>
+            </w:r>
+            <w:r>
+              <w:rPr>
+                <w:rFonts w:ascii="Calibri" w:hAnsi="Calibri" w:cs="Calibri"/>
+                <w:color w:val="000000"/>
+              </w:rPr>
+              <w:t>2495</w:t>
+            </w:r>
+          </w:p>
+        </w:tc>
+      </w:tr>
+      <w:tr>
+        <w:trPr>
+          <w:trHeight w:val="288"/>
+        </w:trPr>
+        <w:tc>
+          <w:tcPr>
+            <w:tcW w:w="1280" w:type="dxa"/>
+          </w:tcPr>
+          <w:p>
+            <w:pPr>
+              <w:autoSpaceDE w:val="0"/>
+              <w:autoSpaceDN w:val="0"/>
+              <w:adjustRightInd w:val="0"/>
+              <w:jc w:val="right"/>
+              <w:rPr>
+                <w:rFonts w:ascii="Calibri" w:hAnsi="Calibri" w:cs="Calibri"/>
+                <w:color w:val="000000"/>
+              </w:rPr>
+            </w:pPr>
+            <w:r>
+              <w:rPr>
+                <w:rFonts w:ascii="Calibri" w:hAnsi="Calibri" w:cs="Calibri"/>
+                <w:color w:val="000000"/>
+              </w:rPr>
+              <w:t>10</w:t>
+            </w:r>
+          </w:p>
+        </w:tc>
+        <w:tc>
+          <w:tcPr>
+            <w:tcW w:w="1280" w:type="dxa"/>
+          </w:tcPr>
+          <w:p>
+            <w:pPr>
+              <w:autoSpaceDE w:val="0"/>
+              <w:autoSpaceDN w:val="0"/>
+              <w:adjustRightInd w:val="0"/>
+              <w:jc w:val="right"/>
+              <w:rPr>
+                <w:rFonts w:ascii="Calibri" w:hAnsi="Calibri" w:cs="Calibri"/>
+                <w:color w:val="000000"/>
+              </w:rPr>
+            </w:pPr>
+            <w:r>
+              <w:rPr>
+                <w:rFonts w:ascii="Calibri" w:hAnsi="Calibri" w:cs="Calibri"/>
+                <w:color w:val="000000"/>
+              </w:rPr>
+              <w:t>3</w:t>
+            </w:r>
+          </w:p>
+        </w:tc>
+        <w:tc>
+          <w:tcPr>
+            <w:tcW w:w="1280" w:type="dxa"/>
+          </w:tcPr>
+          <w:p>
+            <w:pPr>
+              <w:autoSpaceDE w:val="0"/>
+              <w:autoSpaceDN w:val="0"/>
+              <w:adjustRightInd w:val="0"/>
+              <w:jc w:val="right"/>
+              <w:rPr>
+                <w:rFonts w:ascii="Calibri" w:hAnsi="Calibri" w:cs="Calibri"/>
+                <w:color w:val="000000"/>
+              </w:rPr>
+            </w:pPr>
+            <w:r>
+              <w:rPr>
+                <w:rFonts w:ascii="Calibri" w:hAnsi="Calibri" w:cs="Calibri"/>
+                <w:color w:val="000000"/>
+              </w:rPr>
+              <w:t>200</w:t>
+            </w:r>
+          </w:p>
+        </w:tc>
+        <w:tc>
+          <w:tcPr>
+            <w:tcW w:w="1280" w:type="dxa"/>
+          </w:tcPr>
+          <w:p>
+            <w:pPr>
+              <w:autoSpaceDE w:val="0"/>
+              <w:autoSpaceDN w:val="0"/>
+              <w:adjustRightInd w:val="0"/>
+              <w:jc w:val="right"/>
+              <w:rPr>
+                <w:rFonts w:ascii="Calibri" w:hAnsi="Calibri" w:cs="Calibri"/>
+                <w:color w:val="000000"/>
+              </w:rPr>
+            </w:pPr>
+            <w:r>
+              <w:rPr>
+                <w:rFonts w:ascii="Calibri" w:hAnsi="Calibri" w:cs="Calibri"/>
+                <w:color w:val="000000"/>
+              </w:rPr>
+              <w:t>62</w:t>
+            </w:r>
+            <w:r>
+              <w:rPr>
+                <w:rFonts w:ascii="Calibri" w:hAnsi="Calibri" w:cs="Calibri"/>
+                <w:color w:val="000000"/>
+              </w:rPr>
+              <w:t>.</w:t>
+            </w:r>
+            <w:r>
+              <w:rPr>
+                <w:rFonts w:ascii="Calibri" w:hAnsi="Calibri" w:cs="Calibri"/>
+                <w:color w:val="000000"/>
+              </w:rPr>
+              <w:t>0310</w:t>
+            </w:r>
+          </w:p>
+        </w:tc>
+      </w:tr>
+      <w:tr>
+        <w:trPr>
+          <w:trHeight w:val="288"/>
+        </w:trPr>
+        <w:tc>
+          <w:tcPr>
+            <w:tcW w:w="1280" w:type="dxa"/>
+          </w:tcPr>
+          <w:p>
+            <w:pPr>
+              <w:autoSpaceDE w:val="0"/>
+              <w:autoSpaceDN w:val="0"/>
+              <w:adjustRightInd w:val="0"/>
+              <w:jc w:val="right"/>
+              <w:rPr>
+                <w:rFonts w:ascii="Calibri" w:hAnsi="Calibri" w:cs="Calibri"/>
+                <w:color w:val="000000"/>
+              </w:rPr>
+            </w:pPr>
+            <w:r>
+              <w:rPr>
+                <w:rFonts w:ascii="Calibri" w:hAnsi="Calibri" w:cs="Calibri"/>
+                <w:color w:val="000000"/>
+              </w:rPr>
+              <w:t>10</w:t>
+            </w:r>
+          </w:p>
+        </w:tc>
+        <w:tc>
+          <w:tcPr>
+            <w:tcW w:w="1280" w:type="dxa"/>
+          </w:tcPr>
+          <w:p>
+            <w:pPr>
+              <w:autoSpaceDE w:val="0"/>
+              <w:autoSpaceDN w:val="0"/>
+              <w:adjustRightInd w:val="0"/>
+              <w:jc w:val="right"/>
+              <w:rPr>
+                <w:rFonts w:ascii="Calibri" w:hAnsi="Calibri" w:cs="Calibri"/>
+                <w:color w:val="000000"/>
+              </w:rPr>
+            </w:pPr>
+            <w:r>
+              <w:rPr>
+                <w:rFonts w:ascii="Calibri" w:hAnsi="Calibri" w:cs="Calibri"/>
+                <w:color w:val="000000"/>
+              </w:rPr>
+              <w:t>4</w:t>
+            </w:r>
+          </w:p>
+        </w:tc>
+        <w:tc>
+          <w:tcPr>
+            <w:tcW w:w="1280" w:type="dxa"/>
+          </w:tcPr>
+          <w:p>
+            <w:pPr>
+              <w:autoSpaceDE w:val="0"/>
+              <w:autoSpaceDN w:val="0"/>
+              <w:adjustRightInd w:val="0"/>
+              <w:jc w:val="right"/>
+              <w:rPr>
+                <w:rFonts w:ascii="Calibri" w:hAnsi="Calibri" w:cs="Calibri"/>
+                <w:color w:val="000000"/>
+              </w:rPr>
+            </w:pPr>
+            <w:r>
+              <w:rPr>
+                <w:rFonts w:ascii="Calibri" w:hAnsi="Calibri" w:cs="Calibri"/>
+                <w:color w:val="000000"/>
+              </w:rPr>
+              <w:t>200</w:t>
+            </w:r>
+          </w:p>
+        </w:tc>
+        <w:tc>
+          <w:tcPr>
+            <w:tcW w:w="1280" w:type="dxa"/>
+          </w:tcPr>
+          <w:p>
+            <w:pPr>
+              <w:autoSpaceDE w:val="0"/>
+              <w:autoSpaceDN w:val="0"/>
+              <w:adjustRightInd w:val="0"/>
+              <w:jc w:val="right"/>
+              <w:rPr>
+                <w:rFonts w:ascii="Calibri" w:hAnsi="Calibri" w:cs="Calibri"/>
+                <w:color w:val="000000"/>
+              </w:rPr>
+            </w:pPr>
+            <w:r>
+              <w:rPr>
+                <w:rFonts w:ascii="Calibri" w:hAnsi="Calibri" w:cs="Calibri"/>
+                <w:color w:val="000000"/>
+              </w:rPr>
+              <w:t>62</w:t>
+            </w:r>
+            <w:r>
+              <w:rPr>
+                <w:rFonts w:ascii="Calibri" w:hAnsi="Calibri" w:cs="Calibri"/>
+                <w:color w:val="000000"/>
+              </w:rPr>
+              <w:t>.</w:t>
+            </w:r>
+            <w:r>
+              <w:rPr>
+                <w:rFonts w:ascii="Calibri" w:hAnsi="Calibri" w:cs="Calibri"/>
+                <w:color w:val="000000"/>
+              </w:rPr>
+              <w:t>6898</w:t>
+            </w:r>
+          </w:p>
+        </w:tc>
+      </w:tr>
+      <w:tr>
+        <w:trPr>
+          <w:trHeight w:val="288"/>
+        </w:trPr>
+        <w:tc>
+          <w:tcPr>
+            <w:tcW w:w="1280" w:type="dxa"/>
+          </w:tcPr>
+          <w:p>
+            <w:pPr>
+              <w:autoSpaceDE w:val="0"/>
+              <w:autoSpaceDN w:val="0"/>
+              <w:adjustRightInd w:val="0"/>
+              <w:jc w:val="right"/>
+              <w:rPr>
+                <w:rFonts w:ascii="Calibri" w:hAnsi="Calibri" w:cs="Calibri"/>
+                <w:color w:val="000000"/>
+              </w:rPr>
+            </w:pPr>
+            <w:r>
+              <w:rPr>
+                <w:rFonts w:ascii="Calibri" w:hAnsi="Calibri" w:cs="Calibri"/>
+                <w:color w:val="000000"/>
+              </w:rPr>
+              <w:t>10</w:t>
+            </w:r>
+          </w:p>
+        </w:tc>
+        <w:tc>
+          <w:tcPr>
+            <w:tcW w:w="1280" w:type="dxa"/>
+          </w:tcPr>
+          <w:p>
+            <w:pPr>
+              <w:autoSpaceDE w:val="0"/>
+              <w:autoSpaceDN w:val="0"/>
+              <w:adjustRightInd w:val="0"/>
+              <w:jc w:val="right"/>
+              <w:rPr>
+                <w:rFonts w:ascii="Calibri" w:hAnsi="Calibri" w:cs="Calibri"/>
+                <w:color w:val="000000"/>
+              </w:rPr>
+            </w:pPr>
+            <w:r>
+              <w:rPr>
+                <w:rFonts w:ascii="Calibri" w:hAnsi="Calibri" w:cs="Calibri"/>
+                <w:color w:val="000000"/>
+              </w:rPr>
+              <w:t>6</w:t>
+            </w:r>
+          </w:p>
+        </w:tc>
+        <w:tc>
+          <w:tcPr>
+            <w:tcW w:w="1280" w:type="dxa"/>
+          </w:tcPr>
+          <w:p>
+            <w:pPr>
+              <w:autoSpaceDE w:val="0"/>
+              <w:autoSpaceDN w:val="0"/>
+              <w:adjustRightInd w:val="0"/>
+              <w:jc w:val="right"/>
+              <w:rPr>
+                <w:rFonts w:ascii="Calibri" w:hAnsi="Calibri" w:cs="Calibri"/>
+                <w:color w:val="000000"/>
+              </w:rPr>
+            </w:pPr>
+            <w:r>
+              <w:rPr>
+                <w:rFonts w:ascii="Calibri" w:hAnsi="Calibri" w:cs="Calibri"/>
+                <w:color w:val="000000"/>
+              </w:rPr>
+              <w:t>200</w:t>
+            </w:r>
+          </w:p>
+        </w:tc>
+        <w:tc>
+          <w:tcPr>
+            <w:tcW w:w="1280" w:type="dxa"/>
+          </w:tcPr>
+          <w:p>
+            <w:pPr>
+              <w:autoSpaceDE w:val="0"/>
+              <w:autoSpaceDN w:val="0"/>
+              <w:adjustRightInd w:val="0"/>
+              <w:jc w:val="right"/>
+              <w:rPr>
+                <w:rFonts w:ascii="Calibri" w:hAnsi="Calibri" w:cs="Calibri"/>
+                <w:color w:val="000000"/>
+              </w:rPr>
+            </w:pPr>
+            <w:r>
+              <w:rPr>
+                <w:rFonts w:ascii="Calibri" w:hAnsi="Calibri" w:cs="Calibri"/>
+                <w:color w:val="000000"/>
+              </w:rPr>
+              <w:t>63</w:t>
+            </w:r>
+            <w:r>
+              <w:rPr>
+                <w:rFonts w:ascii="Calibri" w:hAnsi="Calibri" w:cs="Calibri"/>
+                <w:color w:val="000000"/>
+              </w:rPr>
+              <w:t>.</w:t>
+            </w:r>
+            <w:r>
+              <w:rPr>
+                <w:rFonts w:ascii="Calibri" w:hAnsi="Calibri" w:cs="Calibri"/>
+                <w:color w:val="000000"/>
+              </w:rPr>
+              <w:t>1150</w:t>
+            </w:r>
+          </w:p>
+        </w:tc>
+      </w:tr>
+      <w:tr>
+        <w:trPr>
+          <w:trHeight w:val="288"/>
+        </w:trPr>
+        <w:tc>
+          <w:tcPr>
+            <w:tcW w:w="1280" w:type="dxa"/>
+          </w:tcPr>
+          <w:p>
+            <w:pPr>
+              <w:autoSpaceDE w:val="0"/>
+              <w:autoSpaceDN w:val="0"/>
+              <w:adjustRightInd w:val="0"/>
+              <w:jc w:val="right"/>
+              <w:rPr>
+                <w:rFonts w:ascii="Calibri" w:hAnsi="Calibri" w:cs="Calibri"/>
+                <w:color w:val="000000"/>
+              </w:rPr>
+            </w:pPr>
+            <w:r>
+              <w:rPr>
+                <w:rFonts w:ascii="Calibri" w:hAnsi="Calibri" w:cs="Calibri"/>
+                <w:color w:val="000000"/>
+              </w:rPr>
+              <w:t>10</w:t>
+            </w:r>
+          </w:p>
+        </w:tc>
+        <w:tc>
+          <w:tcPr>
+            <w:tcW w:w="1280" w:type="dxa"/>
+          </w:tcPr>
+          <w:p>
+            <w:pPr>
+              <w:autoSpaceDE w:val="0"/>
+              <w:autoSpaceDN w:val="0"/>
+              <w:adjustRightInd w:val="0"/>
+              <w:jc w:val="right"/>
+              <w:rPr>
+                <w:rFonts w:ascii="Calibri" w:hAnsi="Calibri" w:cs="Calibri"/>
+                <w:color w:val="000000"/>
+              </w:rPr>
+            </w:pPr>
+            <w:r>
+              <w:rPr>
+                <w:rFonts w:ascii="Calibri" w:hAnsi="Calibri" w:cs="Calibri"/>
+                <w:color w:val="000000"/>
+              </w:rPr>
+              <w:t>8</w:t>
+            </w:r>
+          </w:p>
+        </w:tc>
+        <w:tc>
+          <w:tcPr>
+            <w:tcW w:w="1280" w:type="dxa"/>
+          </w:tcPr>
+          <w:p>
+            <w:pPr>
+              <w:autoSpaceDE w:val="0"/>
+              <w:autoSpaceDN w:val="0"/>
+              <w:adjustRightInd w:val="0"/>
+              <w:jc w:val="right"/>
+              <w:rPr>
+                <w:rFonts w:ascii="Calibri" w:hAnsi="Calibri" w:cs="Calibri"/>
+                <w:color w:val="000000"/>
+              </w:rPr>
+            </w:pPr>
+            <w:r>
+              <w:rPr>
+                <w:rFonts w:ascii="Calibri" w:hAnsi="Calibri" w:cs="Calibri"/>
+                <w:color w:val="000000"/>
+              </w:rPr>
+              <w:t>200</w:t>
+            </w:r>
+          </w:p>
+        </w:tc>
+        <w:tc>
+          <w:tcPr>
+            <w:tcW w:w="1280" w:type="dxa"/>
+          </w:tcPr>
+          <w:p>
+            <w:pPr>
+              <w:autoSpaceDE w:val="0"/>
+              <w:autoSpaceDN w:val="0"/>
+              <w:adjustRightInd w:val="0"/>
+              <w:jc w:val="right"/>
+              <w:rPr>
+                <w:rFonts w:ascii="Calibri" w:hAnsi="Calibri" w:cs="Calibri"/>
+                <w:color w:val="000000"/>
+              </w:rPr>
+            </w:pPr>
+            <w:r>
+              <w:rPr>
+                <w:rFonts w:ascii="Calibri" w:hAnsi="Calibri" w:cs="Calibri"/>
+                <w:color w:val="000000"/>
+              </w:rPr>
+              <w:t>63</w:t>
+            </w:r>
+            <w:r>
+              <w:rPr>
+                <w:rFonts w:ascii="Calibri" w:hAnsi="Calibri" w:cs="Calibri"/>
+                <w:color w:val="000000"/>
+              </w:rPr>
+              <w:t>.</w:t>
+            </w:r>
+            <w:r>
+              <w:rPr>
+                <w:rFonts w:ascii="Calibri" w:hAnsi="Calibri" w:cs="Calibri"/>
+                <w:color w:val="000000"/>
+              </w:rPr>
+              <w:t>0162</w:t>
+            </w:r>
+          </w:p>
+        </w:tc>
+      </w:tr>
+      <w:tr>
+        <w:trPr>
+          <w:trHeight w:val="288"/>
+        </w:trPr>
+        <w:tc>
+          <w:tcPr>
+            <w:tcW w:w="1280" w:type="dxa"/>
+          </w:tcPr>
+          <w:p>
+            <w:pPr>
+              <w:autoSpaceDE w:val="0"/>
+              <w:autoSpaceDN w:val="0"/>
+              <w:adjustRightInd w:val="0"/>
+              <w:jc w:val="right"/>
+              <w:rPr>
+                <w:rFonts w:ascii="Calibri" w:hAnsi="Calibri" w:cs="Calibri"/>
+                <w:color w:val="000000"/>
+              </w:rPr>
+            </w:pPr>
+            <w:r>
+              <w:rPr>
+                <w:rFonts w:ascii="Calibri" w:hAnsi="Calibri" w:cs="Calibri"/>
+                <w:color w:val="000000"/>
+              </w:rPr>
+              <w:t>10</w:t>
+            </w:r>
+          </w:p>
+        </w:tc>
+        <w:tc>
+          <w:tcPr>
+            <w:tcW w:w="1280" w:type="dxa"/>
+          </w:tcPr>
+          <w:p>
+            <w:pPr>
+              <w:autoSpaceDE w:val="0"/>
+              <w:autoSpaceDN w:val="0"/>
+              <w:adjustRightInd w:val="0"/>
+              <w:jc w:val="right"/>
+              <w:rPr>
+                <w:rFonts w:ascii="Calibri" w:hAnsi="Calibri" w:cs="Calibri"/>
+                <w:color w:val="000000"/>
+              </w:rPr>
+            </w:pPr>
+            <w:r>
+              <w:rPr>
+                <w:rFonts w:ascii="Calibri" w:hAnsi="Calibri" w:cs="Calibri"/>
+                <w:color w:val="000000"/>
+              </w:rPr>
+              <w:t>10</w:t>
+            </w:r>
+          </w:p>
+        </w:tc>
+        <w:tc>
+          <w:tcPr>
+            <w:tcW w:w="1280" w:type="dxa"/>
+          </w:tcPr>
+          <w:p>
+            <w:pPr>
+              <w:autoSpaceDE w:val="0"/>
+              <w:autoSpaceDN w:val="0"/>
+              <w:adjustRightInd w:val="0"/>
+              <w:jc w:val="right"/>
+              <w:rPr>
+                <w:rFonts w:ascii="Calibri" w:hAnsi="Calibri" w:cs="Calibri"/>
+                <w:color w:val="000000"/>
+              </w:rPr>
+            </w:pPr>
+            <w:r>
+              <w:rPr>
+                <w:rFonts w:ascii="Calibri" w:hAnsi="Calibri" w:cs="Calibri"/>
+                <w:color w:val="000000"/>
+              </w:rPr>
+              <w:t>200</w:t>
+            </w:r>
+          </w:p>
+        </w:tc>
+        <w:tc>
+          <w:tcPr>
+            <w:tcW w:w="1280" w:type="dxa"/>
+          </w:tcPr>
+          <w:p>
+            <w:pPr>
+              <w:autoSpaceDE w:val="0"/>
+              <w:autoSpaceDN w:val="0"/>
+              <w:adjustRightInd w:val="0"/>
+              <w:jc w:val="right"/>
+              <w:rPr>
+                <w:rFonts w:ascii="Calibri" w:hAnsi="Calibri" w:cs="Calibri"/>
+                <w:color w:val="000000"/>
+              </w:rPr>
+            </w:pPr>
+            <w:r>
+              <w:rPr>
+                <w:rFonts w:ascii="Calibri" w:hAnsi="Calibri" w:cs="Calibri"/>
+                <w:color w:val="000000"/>
+              </w:rPr>
+              <w:t>67</w:t>
+            </w:r>
+            <w:r>
+              <w:rPr>
+                <w:rFonts w:ascii="Calibri" w:hAnsi="Calibri" w:cs="Calibri"/>
+                <w:color w:val="000000"/>
+              </w:rPr>
+              <w:t>.</w:t>
+            </w:r>
+            <w:r>
+              <w:rPr>
+                <w:rFonts w:ascii="Calibri" w:hAnsi="Calibri" w:cs="Calibri"/>
+                <w:color w:val="000000"/>
+              </w:rPr>
+              <w:t>2503</w:t>
+            </w:r>
+          </w:p>
+        </w:tc>
+      </w:tr>
+    </w:tbl>
+    <w:p>
+      <w:pPr>
         <w:rPr>
           <w:lang w:eastAsia="de-DE"/>
         </w:rPr>
       </w:pPr>
     </w:p>
-    <w:p>
-      <w:pPr>
-        <w:rPr>
-          <w:lang w:eastAsia="de-DE"/>
-        </w:rPr>
-      </w:pPr>
-    </w:p>
-    <w:p>
-      <w:pPr>
-        <w:rPr>
-          <w:lang w:eastAsia="de-DE"/>
-        </w:rPr>
-      </w:pPr>
-    </w:p>
-    <w:p>
-      <w:pPr>
-        <w:pStyle w:val="berschrift1"/>
-        <w:rPr>
-          <w:lang w:eastAsia="de-DE"/>
-        </w:rPr>
-      </w:pPr>
-      <w:r>
-        <w:rPr>
-          <w:lang w:eastAsia="de-DE"/>
-        </w:rPr>
-        <w:t>Hinweis:</w:t>
-      </w:r>
-    </w:p>
-    <w:p>
-      <w:pPr>
-        <w:rPr>
-          <w:lang w:eastAsia="de-DE"/>
-        </w:rPr>
-      </w:pPr>
-      <w:r>
-        <w:rPr>
-          <w:lang w:eastAsia="de-DE"/>
-        </w:rPr>
-        <w:t>Auf</w:t>
-      </w:r>
-      <w:r>
-        <w:rPr>
-          <w:lang w:eastAsia="de-DE"/>
-        </w:rPr>
-        <w:t xml:space="preserve"> Gauss-Seidel-Verfahren </w:t>
-      </w:r>
-      <w:r>
-        <w:rPr>
-          <w:lang w:eastAsia="de-DE"/>
-        </w:rPr>
-        <w:t>haben wir auf Grund des nicht komplett funktionierenden Programms verzichtet.</w:t>
-      </w:r>
-    </w:p>
     <w:sectPr>
-      <w:headerReference w:type="even" r:id="rId10"/>
       <w:headerReference w:type="default" r:id="rId11"/>
-      <w:footerReference w:type="even" r:id="rId12"/>
-      <w:footerReference w:type="default" r:id="rId13"/>
-      <w:headerReference w:type="first" r:id="rId14"/>
-      <w:footerReference w:type="first" r:id="rId15"/>
       <w:pgSz w:w="11906" w:h="16838"/>
       <w:pgMar w:top="1440" w:right="1440" w:bottom="1440" w:left="1440" w:header="708" w:footer="708" w:gutter="0"/>
       <w:cols w:space="708"/>
@@ -675,36 +3503,6 @@
 </w:endnotes>
 </file>
 
-<file path=word/footer1.xml><?xml version="1.0" encoding="utf-8"?>
-<w:ftr xmlns:wpc="http://schemas.microsoft.com/office/word/2010/wordprocessingCanvas" xmlns:mc="http://schemas.openxmlformats.org/markup-compatibility/2006" xmlns:o="urn:schemas-microsoft-com:office:office" xmlns:r="http://schemas.openxmlformats.org/officeDocument/2006/relationships" xmlns:m="http://schemas.openxmlformats.org/officeDocument/2006/math" xmlns:v="urn:schemas-microsoft-com:vml" xmlns:wp14="http://schemas.microsoft.com/office/word/2010/wordprocessingDrawing" xmlns:wp="http://schemas.openxmlformats.org/drawingml/2006/wordprocessingDrawing" xmlns:w10="urn:schemas-microsoft-com:office:word" xmlns:w="http://schemas.openxmlformats.org/wordprocessingml/2006/main" xmlns:w14="http://schemas.microsoft.com/office/word/2010/wordml" xmlns:w15="http://schemas.microsoft.com/office/word/2012/wordml" xmlns:wpg="http://schemas.microsoft.com/office/word/2010/wordprocessingGroup" xmlns:wpi="http://schemas.microsoft.com/office/word/2010/wordprocessingInk" xmlns:wne="http://schemas.microsoft.com/office/word/2006/wordml" xmlns:wps="http://schemas.microsoft.com/office/word/2010/wordprocessingShape" mc:Ignorable="w14 w15 wp14">
-  <w:p>
-    <w:pPr>
-      <w:pStyle w:val="Fuzeile"/>
-    </w:pPr>
-  </w:p>
-</w:ftr>
-</file>
-
-<file path=word/footer2.xml><?xml version="1.0" encoding="utf-8"?>
-<w:ftr xmlns:wpc="http://schemas.microsoft.com/office/word/2010/wordprocessingCanvas" xmlns:mc="http://schemas.openxmlformats.org/markup-compatibility/2006" xmlns:o="urn:schemas-microsoft-com:office:office" xmlns:r="http://schemas.openxmlformats.org/officeDocument/2006/relationships" xmlns:m="http://schemas.openxmlformats.org/officeDocument/2006/math" xmlns:v="urn:schemas-microsoft-com:vml" xmlns:wp14="http://schemas.microsoft.com/office/word/2010/wordprocessingDrawing" xmlns:wp="http://schemas.openxmlformats.org/drawingml/2006/wordprocessingDrawing" xmlns:w10="urn:schemas-microsoft-com:office:word" xmlns:w="http://schemas.openxmlformats.org/wordprocessingml/2006/main" xmlns:w14="http://schemas.microsoft.com/office/word/2010/wordml" xmlns:w15="http://schemas.microsoft.com/office/word/2012/wordml" xmlns:wpg="http://schemas.microsoft.com/office/word/2010/wordprocessingGroup" xmlns:wpi="http://schemas.microsoft.com/office/word/2010/wordprocessingInk" xmlns:wne="http://schemas.microsoft.com/office/word/2006/wordml" xmlns:wps="http://schemas.microsoft.com/office/word/2010/wordprocessingShape" mc:Ignorable="w14 w15 wp14">
-  <w:p>
-    <w:pPr>
-      <w:pStyle w:val="Fuzeile"/>
-    </w:pPr>
-  </w:p>
-</w:ftr>
-</file>
-
-<file path=word/footer3.xml><?xml version="1.0" encoding="utf-8"?>
-<w:ftr xmlns:wpc="http://schemas.microsoft.com/office/word/2010/wordprocessingCanvas" xmlns:mc="http://schemas.openxmlformats.org/markup-compatibility/2006" xmlns:o="urn:schemas-microsoft-com:office:office" xmlns:r="http://schemas.openxmlformats.org/officeDocument/2006/relationships" xmlns:m="http://schemas.openxmlformats.org/officeDocument/2006/math" xmlns:v="urn:schemas-microsoft-com:vml" xmlns:wp14="http://schemas.microsoft.com/office/word/2010/wordprocessingDrawing" xmlns:wp="http://schemas.openxmlformats.org/drawingml/2006/wordprocessingDrawing" xmlns:w10="urn:schemas-microsoft-com:office:word" xmlns:w="http://schemas.openxmlformats.org/wordprocessingml/2006/main" xmlns:w14="http://schemas.microsoft.com/office/word/2010/wordml" xmlns:w15="http://schemas.microsoft.com/office/word/2012/wordml" xmlns:wpg="http://schemas.microsoft.com/office/word/2010/wordprocessingGroup" xmlns:wpi="http://schemas.microsoft.com/office/word/2010/wordprocessingInk" xmlns:wne="http://schemas.microsoft.com/office/word/2006/wordml" xmlns:wps="http://schemas.microsoft.com/office/word/2010/wordprocessingShape" mc:Ignorable="w14 w15 wp14">
-  <w:p>
-    <w:pPr>
-      <w:pStyle w:val="Fuzeile"/>
-    </w:pPr>
-  </w:p>
-</w:ftr>
-</file>
-
 <file path=word/footnotes.xml><?xml version="1.0" encoding="utf-8"?>
 <w:footnotes xmlns:wpc="http://schemas.microsoft.com/office/word/2010/wordprocessingCanvas" xmlns:mc="http://schemas.openxmlformats.org/markup-compatibility/2006" xmlns:o="urn:schemas-microsoft-com:office:office" xmlns:r="http://schemas.openxmlformats.org/officeDocument/2006/relationships" xmlns:m="http://schemas.openxmlformats.org/officeDocument/2006/math" xmlns:v="urn:schemas-microsoft-com:vml" xmlns:wp14="http://schemas.microsoft.com/office/word/2010/wordprocessingDrawing" xmlns:wp="http://schemas.openxmlformats.org/drawingml/2006/wordprocessingDrawing" xmlns:w10="urn:schemas-microsoft-com:office:word" xmlns:w="http://schemas.openxmlformats.org/wordprocessingml/2006/main" xmlns:w14="http://schemas.microsoft.com/office/word/2010/wordml" xmlns:w15="http://schemas.microsoft.com/office/word/2012/wordml" xmlns:wpg="http://schemas.microsoft.com/office/word/2010/wordprocessingGroup" xmlns:wpi="http://schemas.microsoft.com/office/word/2010/wordprocessingInk" xmlns:wne="http://schemas.microsoft.com/office/word/2006/wordml" xmlns:wps="http://schemas.microsoft.com/office/word/2010/wordprocessingShape" mc:Ignorable="w14 w15 wp14">
   <w:footnote w:type="separator" w:id="-1">
@@ -736,16 +3534,6 @@
     <w:pPr>
       <w:pStyle w:val="Kopfzeile"/>
     </w:pPr>
-  </w:p>
-</w:hdr>
-</file>
-
-<file path=word/header2.xml><?xml version="1.0" encoding="utf-8"?>
-<w:hdr xmlns:wpc="http://schemas.microsoft.com/office/word/2010/wordprocessingCanvas" xmlns:mc="http://schemas.openxmlformats.org/markup-compatibility/2006" xmlns:o="urn:schemas-microsoft-com:office:office" xmlns:r="http://schemas.openxmlformats.org/officeDocument/2006/relationships" xmlns:m="http://schemas.openxmlformats.org/officeDocument/2006/math" xmlns:v="urn:schemas-microsoft-com:vml" xmlns:wp14="http://schemas.microsoft.com/office/word/2010/wordprocessingDrawing" xmlns:wp="http://schemas.openxmlformats.org/drawingml/2006/wordprocessingDrawing" xmlns:w10="urn:schemas-microsoft-com:office:word" xmlns:w="http://schemas.openxmlformats.org/wordprocessingml/2006/main" xmlns:w14="http://schemas.microsoft.com/office/word/2010/wordml" xmlns:w15="http://schemas.microsoft.com/office/word/2012/wordml" xmlns:wpg="http://schemas.microsoft.com/office/word/2010/wordprocessingGroup" xmlns:wpi="http://schemas.microsoft.com/office/word/2010/wordprocessingInk" xmlns:wne="http://schemas.microsoft.com/office/word/2006/wordml" xmlns:wps="http://schemas.microsoft.com/office/word/2010/wordprocessingShape" mc:Ignorable="w14 w15 wp14">
-  <w:p>
-    <w:pPr>
-      <w:pStyle w:val="Kopfzeile"/>
-    </w:pPr>
     <w:r>
       <w:tab/>
     </w:r>
@@ -753,21 +3541,9 @@
       <w:tab/>
       <w:t>BachB</w:t>
     </w:r>
-    <w:bookmarkStart w:id="0" w:name="_GoBack"/>
-    <w:bookmarkEnd w:id="0"/>
     <w:r>
       <w:t>ehrendt</w:t>
     </w:r>
-  </w:p>
-</w:hdr>
-</file>
-
-<file path=word/header3.xml><?xml version="1.0" encoding="utf-8"?>
-<w:hdr xmlns:wpc="http://schemas.microsoft.com/office/word/2010/wordprocessingCanvas" xmlns:mc="http://schemas.openxmlformats.org/markup-compatibility/2006" xmlns:o="urn:schemas-microsoft-com:office:office" xmlns:r="http://schemas.openxmlformats.org/officeDocument/2006/relationships" xmlns:m="http://schemas.openxmlformats.org/officeDocument/2006/math" xmlns:v="urn:schemas-microsoft-com:vml" xmlns:wp14="http://schemas.microsoft.com/office/word/2010/wordprocessingDrawing" xmlns:wp="http://schemas.openxmlformats.org/drawingml/2006/wordprocessingDrawing" xmlns:w10="urn:schemas-microsoft-com:office:word" xmlns:w="http://schemas.openxmlformats.org/wordprocessingml/2006/main" xmlns:w14="http://schemas.microsoft.com/office/word/2010/wordml" xmlns:w15="http://schemas.microsoft.com/office/word/2012/wordml" xmlns:wpg="http://schemas.microsoft.com/office/word/2010/wordprocessingGroup" xmlns:wpi="http://schemas.microsoft.com/office/word/2010/wordprocessingInk" xmlns:wne="http://schemas.microsoft.com/office/word/2006/wordml" xmlns:wps="http://schemas.microsoft.com/office/word/2010/wordprocessingShape" mc:Ignorable="w14 w15 wp14">
-  <w:p>
-    <w:pPr>
-      <w:pStyle w:val="Kopfzeile"/>
-    </w:pPr>
   </w:p>
 </w:hdr>
 </file>
@@ -1212,6 +3988,7 @@
   <w:style w:type="character" w:default="1" w:styleId="Absatz-Standardschriftart">
     <w:name w:val="Default Paragraph Font"/>
     <w:uiPriority w:val="1"/>
+    <w:semiHidden/>
     <w:unhideWhenUsed/>
   </w:style>
   <w:style w:type="table" w:default="1" w:styleId="NormaleTabelle">
@@ -1338,6 +4115,64 @@
     <w:link w:val="Fuzeile"/>
     <w:uiPriority w:val="99"/>
     <w:rsid w:val="00DF6780"/>
+  </w:style>
+  <w:style w:type="table" w:styleId="Tabellenraster">
+    <w:name w:val="Table Grid"/>
+    <w:basedOn w:val="NormaleTabelle"/>
+    <w:uiPriority w:val="39"/>
+    <w:rsid w:val="00E44AD5"/>
+    <w:pPr>
+      <w:spacing w:after="0" w:line="240" w:lineRule="auto"/>
+    </w:pPr>
+    <w:tblPr>
+      <w:tblBorders>
+        <w:top w:val="single" w:sz="4" w:space="0" w:color="auto"/>
+        <w:left w:val="single" w:sz="4" w:space="0" w:color="auto"/>
+        <w:bottom w:val="single" w:sz="4" w:space="0" w:color="auto"/>
+        <w:right w:val="single" w:sz="4" w:space="0" w:color="auto"/>
+        <w:insideH w:val="single" w:sz="4" w:space="0" w:color="auto"/>
+        <w:insideV w:val="single" w:sz="4" w:space="0" w:color="auto"/>
+      </w:tblBorders>
+    </w:tblPr>
+  </w:style>
+  <w:style w:type="paragraph" w:styleId="Funotentext">
+    <w:name w:val="footnote text"/>
+    <w:basedOn w:val="Standard"/>
+    <w:link w:val="FunotentextZchn"/>
+    <w:uiPriority w:val="99"/>
+    <w:semiHidden/>
+    <w:unhideWhenUsed/>
+    <w:rsid w:val="00B438C1"/>
+    <w:pPr>
+      <w:spacing w:after="0" w:line="240" w:lineRule="auto"/>
+    </w:pPr>
+    <w:rPr>
+      <w:sz w:val="20"/>
+      <w:szCs w:val="20"/>
+    </w:rPr>
+  </w:style>
+  <w:style w:type="character" w:customStyle="1" w:styleId="FunotentextZchn">
+    <w:name w:val="Fußnotentext Zchn"/>
+    <w:basedOn w:val="Absatz-Standardschriftart"/>
+    <w:link w:val="Funotentext"/>
+    <w:uiPriority w:val="99"/>
+    <w:semiHidden/>
+    <w:rsid w:val="00B438C1"/>
+    <w:rPr>
+      <w:sz w:val="20"/>
+      <w:szCs w:val="20"/>
+    </w:rPr>
+  </w:style>
+  <w:style w:type="character" w:styleId="Funotenzeichen">
+    <w:name w:val="footnote reference"/>
+    <w:basedOn w:val="Absatz-Standardschriftart"/>
+    <w:uiPriority w:val="99"/>
+    <w:semiHidden/>
+    <w:unhideWhenUsed/>
+    <w:rsid w:val="00B438C1"/>
+    <w:rPr>
+      <w:vertAlign w:val="superscript"/>
+    </w:rPr>
   </w:style>
 </w:styles>
 </file>
@@ -1601,4 +4436,16 @@
     </a:ext>
   </a:extLst>
 </a:theme>
+</file>
+
+<file path=customXml/item1.xml><?xml version="1.0" encoding="utf-8"?>
+<b:Sources xmlns:b="http://schemas.openxmlformats.org/officeDocument/2006/bibliography" xmlns="http://schemas.openxmlformats.org/officeDocument/2006/bibliography" SelectedStyle="\APASixthEditionOfficeOnline.xsl" StyleName="APA" Version="6"/>
+</file>
+
+<file path=customXml/itemProps1.xml><?xml version="1.0" encoding="utf-8"?>
+<ds:datastoreItem xmlns:ds="http://schemas.openxmlformats.org/officeDocument/2006/customXml" ds:itemID="{461B749D-D5E9-4300-BA10-C257BA9B79DF}">
+  <ds:schemaRefs>
+    <ds:schemaRef ds:uri="http://schemas.openxmlformats.org/officeDocument/2006/bibliography"/>
+  </ds:schemaRefs>
+</ds:datastoreItem>
 </file>
</xml_diff>